<commit_message>
updated table S3 and manuscript with final? comments
</commit_message>
<xml_diff>
--- a/Whippo et al CJAFS/FINAL/Whippo_etal_CJFAS_FINAL.docx
+++ b/Whippo et al CJAFS/FINAL/Whippo_etal_CJFAS_FINAL.docx
@@ -24,7 +24,31 @@
           <w:szCs w:val="28"/>
           <w:lang w:val="en-US"/>
         </w:rPr>
-        <w:t>Faunal diversity among eelgrass meadows suggests metacommunity structure</w:t>
+        <w:t xml:space="preserve">Faunal diversity </w:t>
+      </w:r>
+      <w:ins w:id="0" w:author="Mary O'Connor" w:date="2017-04-30T08:18:00Z">
+        <w:r>
+          <w:rPr>
+            <w:rFonts w:ascii="Arial" w:eastAsia="Times New Roman" w:hAnsi="Arial" w:cs="Arial"/>
+            <w:b/>
+            <w:color w:val="000000"/>
+            <w:sz w:val="28"/>
+            <w:szCs w:val="28"/>
+            <w:lang w:val="en-US"/>
+          </w:rPr>
+          <w:t xml:space="preserve">patterns </w:t>
+        </w:r>
+      </w:ins>
+      <w:r>
+        <w:rPr>
+          <w:rFonts w:ascii="Arial" w:eastAsia="Times New Roman" w:hAnsi="Arial" w:cs="Arial"/>
+          <w:b/>
+          <w:color w:val="000000"/>
+          <w:sz w:val="28"/>
+          <w:szCs w:val="28"/>
+          <w:lang w:val="en-US"/>
+        </w:rPr>
+        <w:t>among eelgrass meadows suggests metacommunity structure</w:t>
       </w:r>
       <w:r>
         <w:rPr>
@@ -992,13 +1016,57 @@
         </w:rPr>
         <w:t xml:space="preserve">structure </w:t>
       </w:r>
+      <w:del w:id="1" w:author="Mary O'Connor" w:date="2017-04-30T08:22:00Z">
+        <w:r>
+          <w:rPr>
+            <w:rFonts w:ascii="Arial" w:hAnsi="Arial" w:cs="Arial"/>
+            <w:sz w:val="24"/>
+            <w:szCs w:val="24"/>
+          </w:rPr>
+          <w:delText>play</w:delText>
+        </w:r>
+        <w:r>
+          <w:rPr>
+            <w:rFonts w:ascii="Arial" w:hAnsi="Arial" w:cs="Arial"/>
+            <w:sz w:val="24"/>
+            <w:szCs w:val="24"/>
+          </w:rPr>
+          <w:delText>s</w:delText>
+        </w:r>
+        <w:r>
+          <w:rPr>
+            <w:rFonts w:ascii="Arial" w:hAnsi="Arial" w:cs="Arial"/>
+            <w:sz w:val="24"/>
+            <w:szCs w:val="24"/>
+          </w:rPr>
+          <w:delText xml:space="preserve"> an i</w:delText>
+        </w:r>
+        <w:r>
+          <w:rPr>
+            <w:rFonts w:ascii="Arial" w:hAnsi="Arial" w:cs="Arial"/>
+            <w:sz w:val="24"/>
+            <w:szCs w:val="24"/>
+          </w:rPr>
+          <w:delText>mportant role in supporting</w:delText>
+        </w:r>
+      </w:del>
+      <w:ins w:id="2" w:author="Mary O'Connor" w:date="2017-04-30T08:22:00Z">
+        <w:r>
+          <w:rPr>
+            <w:rFonts w:ascii="Arial" w:hAnsi="Arial" w:cs="Arial"/>
+            <w:sz w:val="24"/>
+            <w:szCs w:val="24"/>
+          </w:rPr>
+          <w:t>can support high</w:t>
+        </w:r>
+      </w:ins>
       <w:r>
         <w:rPr>
           <w:rFonts w:ascii="Arial" w:hAnsi="Arial" w:cs="Arial"/>
           <w:sz w:val="24"/>
           <w:szCs w:val="24"/>
         </w:rPr>
-        <w:t>play</w:t>
+        <w:t xml:space="preserve"> </w:t>
       </w:r>
       <w:r>
         <w:rPr>
@@ -1006,7 +1074,7 @@
           <w:sz w:val="24"/>
           <w:szCs w:val="24"/>
         </w:rPr>
-        <w:t>s</w:t>
+        <w:t>animal diversity</w:t>
       </w:r>
       <w:r>
         <w:rPr>
@@ -1014,7 +1082,7 @@
           <w:sz w:val="24"/>
           <w:szCs w:val="24"/>
         </w:rPr>
-        <w:t xml:space="preserve"> an i</w:t>
+        <w:t xml:space="preserve"> and secondary productivity</w:t>
       </w:r>
       <w:r>
         <w:rPr>
@@ -1022,23 +1090,63 @@
           <w:sz w:val="24"/>
           <w:szCs w:val="24"/>
         </w:rPr>
-        <w:t xml:space="preserve">mportant role in supporting </w:t>
-      </w:r>
+        <w:t xml:space="preserve">. </w:t>
+      </w:r>
+      <w:ins w:id="3" w:author="Mary O'Connor" w:date="2017-04-30T08:18:00Z">
+        <w:r>
+          <w:rPr>
+            <w:rFonts w:ascii="Arial" w:hAnsi="Arial" w:cs="Arial"/>
+            <w:sz w:val="24"/>
+            <w:szCs w:val="24"/>
+          </w:rPr>
+          <w:t>Still, l</w:t>
+        </w:r>
+      </w:ins>
+      <w:del w:id="4" w:author="Mary O'Connor" w:date="2017-04-30T08:18:00Z">
+        <w:r>
+          <w:rPr>
+            <w:rFonts w:ascii="Arial" w:hAnsi="Arial" w:cs="Arial"/>
+            <w:sz w:val="24"/>
+            <w:szCs w:val="24"/>
+          </w:rPr>
+          <w:delText>L</w:delText>
+        </w:r>
+      </w:del>
       <w:r>
         <w:rPr>
           <w:rFonts w:ascii="Arial" w:hAnsi="Arial" w:cs="Arial"/>
           <w:sz w:val="24"/>
           <w:szCs w:val="24"/>
         </w:rPr>
-        <w:t>animal diversity</w:t>
-      </w:r>
+        <w:t xml:space="preserve">andscape-scale </w:t>
+      </w:r>
+      <w:del w:id="5" w:author="Mary O'Connor" w:date="2017-04-30T08:18:00Z">
+        <w:r>
+          <w:rPr>
+            <w:rFonts w:ascii="Arial" w:hAnsi="Arial" w:cs="Arial"/>
+            <w:sz w:val="24"/>
+            <w:szCs w:val="24"/>
+          </w:rPr>
+          <w:delText xml:space="preserve">connections </w:delText>
+        </w:r>
+      </w:del>
+      <w:ins w:id="6" w:author="Mary O'Connor" w:date="2017-04-30T08:18:00Z">
+        <w:r>
+          <w:rPr>
+            <w:rFonts w:ascii="Arial" w:hAnsi="Arial" w:cs="Arial"/>
+            <w:sz w:val="24"/>
+            <w:szCs w:val="24"/>
+          </w:rPr>
+          <w:t xml:space="preserve">connectivity </w:t>
+        </w:r>
+      </w:ins>
       <w:r>
         <w:rPr>
           <w:rFonts w:ascii="Arial" w:hAnsi="Arial" w:cs="Arial"/>
           <w:sz w:val="24"/>
           <w:szCs w:val="24"/>
         </w:rPr>
-        <w:t xml:space="preserve"> and secondary productivity</w:t>
+        <w:t>among</w:t>
       </w:r>
       <w:r>
         <w:rPr>
@@ -1046,15 +1154,44 @@
           <w:sz w:val="24"/>
           <w:szCs w:val="24"/>
         </w:rPr>
-        <w:t xml:space="preserve">. </w:t>
-      </w:r>
+        <w:t xml:space="preserve"> eelgrass meadows </w:t>
+      </w:r>
+      <w:del w:id="7" w:author="Mary O'Connor" w:date="2017-04-30T08:18:00Z">
+        <w:r>
+          <w:rPr>
+            <w:rFonts w:ascii="Arial" w:hAnsi="Arial" w:cs="Arial"/>
+            <w:sz w:val="24"/>
+            <w:szCs w:val="24"/>
+          </w:rPr>
+          <w:delText>are</w:delText>
+        </w:r>
+        <w:r>
+          <w:rPr>
+            <w:rFonts w:ascii="Arial" w:hAnsi="Arial" w:cs="Arial"/>
+            <w:sz w:val="24"/>
+            <w:szCs w:val="24"/>
+          </w:rPr>
+          <w:delText xml:space="preserve"> </w:delText>
+        </w:r>
+      </w:del>
+      <w:ins w:id="8" w:author="Mary O'Connor" w:date="2017-04-30T08:18:00Z">
+        <w:r>
+          <w:rPr>
+            <w:rFonts w:ascii="Arial" w:hAnsi="Arial" w:cs="Arial"/>
+            <w:sz w:val="24"/>
+            <w:szCs w:val="24"/>
+          </w:rPr>
+          <w:t xml:space="preserve">is an </w:t>
+        </w:r>
+      </w:ins>
+      <w:proofErr w:type="gramStart"/>
       <w:r>
         <w:rPr>
           <w:rFonts w:ascii="Arial" w:hAnsi="Arial" w:cs="Arial"/>
           <w:sz w:val="24"/>
           <w:szCs w:val="24"/>
         </w:rPr>
-        <w:t>Landscape-scale connections among</w:t>
+        <w:t xml:space="preserve">often </w:t>
       </w:r>
       <w:r>
         <w:rPr>
@@ -1062,48 +1199,27 @@
           <w:sz w:val="24"/>
           <w:szCs w:val="24"/>
         </w:rPr>
-        <w:t xml:space="preserve"> eelgrass meadows </w:t>
-      </w:r>
+        <w:t>overlooked</w:t>
+      </w:r>
+      <w:proofErr w:type="gramEnd"/>
       <w:r>
         <w:rPr>
           <w:rFonts w:ascii="Arial" w:hAnsi="Arial" w:cs="Arial"/>
           <w:sz w:val="24"/>
           <w:szCs w:val="24"/>
         </w:rPr>
-        <w:t>are</w:t>
-      </w:r>
-      <w:r>
-        <w:rPr>
-          <w:rFonts w:ascii="Arial" w:hAnsi="Arial" w:cs="Arial"/>
-          <w:sz w:val="24"/>
-          <w:szCs w:val="24"/>
-        </w:rPr>
-        <w:t xml:space="preserve"> </w:t>
-      </w:r>
-      <w:r>
-        <w:rPr>
-          <w:rFonts w:ascii="Arial" w:hAnsi="Arial" w:cs="Arial"/>
-          <w:sz w:val="24"/>
-          <w:szCs w:val="24"/>
-        </w:rPr>
-        <w:t xml:space="preserve">often </w:t>
-      </w:r>
-      <w:r>
-        <w:rPr>
-          <w:rFonts w:ascii="Arial" w:hAnsi="Arial" w:cs="Arial"/>
-          <w:sz w:val="24"/>
-          <w:szCs w:val="24"/>
-        </w:rPr>
-        <w:t>overlooked dimension</w:t>
-      </w:r>
-      <w:r>
-        <w:rPr>
-          <w:rFonts w:ascii="Arial" w:hAnsi="Arial" w:cs="Arial"/>
-          <w:sz w:val="24"/>
-          <w:szCs w:val="24"/>
-        </w:rPr>
-        <w:t>s</w:t>
-      </w:r>
+        <w:t xml:space="preserve"> dimension</w:t>
+      </w:r>
+      <w:del w:id="9" w:author="Mary O'Connor" w:date="2017-04-30T08:19:00Z">
+        <w:r>
+          <w:rPr>
+            <w:rFonts w:ascii="Arial" w:hAnsi="Arial" w:cs="Arial"/>
+            <w:sz w:val="24"/>
+            <w:szCs w:val="24"/>
+          </w:rPr>
+          <w:delText>s</w:delText>
+        </w:r>
+      </w:del>
       <w:r>
         <w:rPr>
           <w:rFonts w:ascii="Arial" w:hAnsi="Arial" w:cs="Arial"/>
@@ -1327,14 +1443,42 @@
           <w:sz w:val="24"/>
           <w:szCs w:val="24"/>
         </w:rPr>
-        <w:t>diversity and composition i) vary randomly within meadows but ii) vary systematically among meadows reflecting abiotic factors and metacommunity dynamics</w:t>
-      </w:r>
+        <w:t xml:space="preserve">diversity and composition i) vary randomly within meadows but ii) vary systematically among meadows reflecting </w:t>
+      </w:r>
+      <w:del w:id="10" w:author="Mary O'Connor" w:date="2017-04-30T08:21:00Z">
+        <w:r>
+          <w:rPr>
+            <w:rFonts w:ascii="Arial" w:hAnsi="Arial" w:cs="Arial"/>
+            <w:sz w:val="24"/>
+            <w:szCs w:val="24"/>
+          </w:rPr>
+          <w:delText>abiotic factors</w:delText>
+        </w:r>
+      </w:del>
+      <w:ins w:id="11" w:author="Mary O'Connor" w:date="2017-04-30T08:21:00Z">
+        <w:r>
+          <w:rPr>
+            <w:rFonts w:ascii="Arial" w:hAnsi="Arial" w:cs="Arial"/>
+            <w:sz w:val="24"/>
+            <w:szCs w:val="24"/>
+          </w:rPr>
+          <w:t>landscape position</w:t>
+        </w:r>
+      </w:ins>
       <w:r>
         <w:rPr>
           <w:rFonts w:ascii="Arial" w:hAnsi="Arial" w:cs="Arial"/>
           <w:sz w:val="24"/>
           <w:szCs w:val="24"/>
         </w:rPr>
+        <w:t xml:space="preserve"> and metacommunity dynamics</w:t>
+      </w:r>
+      <w:r>
+        <w:rPr>
+          <w:rFonts w:ascii="Arial" w:hAnsi="Arial" w:cs="Arial"/>
+          <w:sz w:val="24"/>
+          <w:szCs w:val="24"/>
+        </w:rPr>
         <w:t xml:space="preserve">, and </w:t>
       </w:r>
       <w:r>
@@ -1417,7 +1561,7 @@
         </w:rPr>
         <w:t xml:space="preserve">identified two high-diversity meadows, faunal diversity </w:t>
       </w:r>
-      <w:del w:id="0" w:author="Mary O'Connor" w:date="2017-04-18T10:23:00Z">
+      <w:del w:id="12" w:author="Mary O'Connor" w:date="2017-04-18T10:23:00Z">
         <w:r>
           <w:rPr>
             <w:rFonts w:ascii="Arial" w:hAnsi="Arial" w:cs="Arial"/>
@@ -1523,13 +1667,33 @@
         </w:rPr>
         <w:t xml:space="preserve"> </w:t>
       </w:r>
+      <w:del w:id="13" w:author="Mary O'Connor" w:date="2017-04-30T08:21:00Z">
+        <w:r>
+          <w:rPr>
+            <w:rFonts w:ascii="Arial" w:hAnsi="Arial" w:cs="Arial"/>
+            <w:sz w:val="24"/>
+            <w:szCs w:val="24"/>
+          </w:rPr>
+          <w:delText xml:space="preserve">Epifaunal </w:delText>
+        </w:r>
+      </w:del>
+      <w:ins w:id="14" w:author="Mary O'Connor" w:date="2017-04-30T08:21:00Z">
+        <w:r>
+          <w:rPr>
+            <w:rFonts w:ascii="Arial" w:hAnsi="Arial" w:cs="Arial"/>
+            <w:sz w:val="24"/>
+            <w:szCs w:val="24"/>
+          </w:rPr>
+          <w:t xml:space="preserve">Faunal </w:t>
+        </w:r>
+      </w:ins>
       <w:r>
         <w:rPr>
           <w:rFonts w:ascii="Arial" w:hAnsi="Arial" w:cs="Arial"/>
           <w:sz w:val="24"/>
           <w:szCs w:val="24"/>
         </w:rPr>
-        <w:t xml:space="preserve">Epifaunal composition </w:t>
+        <w:t xml:space="preserve">composition </w:t>
       </w:r>
       <w:r>
         <w:rPr>
@@ -1537,14 +1701,78 @@
           <w:sz w:val="24"/>
           <w:szCs w:val="24"/>
         </w:rPr>
-        <w:t>varied among meadows, though this variation was not explained by biotic or abiotic factors. Community similarity within and across meadows increased from May to August</w:t>
-      </w:r>
+        <w:t>varied among meadows, though this variation was not</w:t>
+      </w:r>
+      <w:ins w:id="15" w:author="Mary O'Connor" w:date="2017-04-30T08:21:00Z">
+        <w:r>
+          <w:rPr>
+            <w:rFonts w:ascii="Arial" w:hAnsi="Arial" w:cs="Arial"/>
+            <w:sz w:val="24"/>
+            <w:szCs w:val="24"/>
+          </w:rPr>
+          <w:t xml:space="preserve"> clearly</w:t>
+        </w:r>
+      </w:ins>
       <w:r>
         <w:rPr>
           <w:rFonts w:ascii="Arial" w:hAnsi="Arial" w:cs="Arial"/>
           <w:sz w:val="24"/>
           <w:szCs w:val="24"/>
         </w:rPr>
+        <w:t xml:space="preserve"> explained by </w:t>
+      </w:r>
+      <w:del w:id="16" w:author="Mary O'Connor" w:date="2017-04-30T08:21:00Z">
+        <w:r>
+          <w:rPr>
+            <w:rFonts w:ascii="Arial" w:hAnsi="Arial" w:cs="Arial"/>
+            <w:sz w:val="24"/>
+            <w:szCs w:val="24"/>
+          </w:rPr>
+          <w:delText>biotic or abiotic factors</w:delText>
+        </w:r>
+      </w:del>
+      <w:ins w:id="17" w:author="Mary O'Connor" w:date="2017-04-30T08:21:00Z">
+        <w:r>
+          <w:rPr>
+            <w:rFonts w:ascii="Arial" w:hAnsi="Arial" w:cs="Arial"/>
+            <w:sz w:val="24"/>
+            <w:szCs w:val="24"/>
+          </w:rPr>
+          <w:t>landscape position</w:t>
+        </w:r>
+      </w:ins>
+      <w:r>
+        <w:rPr>
+          <w:rFonts w:ascii="Arial" w:hAnsi="Arial" w:cs="Arial"/>
+          <w:sz w:val="24"/>
+          <w:szCs w:val="24"/>
+        </w:rPr>
+        <w:t xml:space="preserve">. Community similarity </w:t>
+      </w:r>
+      <w:del w:id="18" w:author="Mary O'Connor" w:date="2017-04-30T08:24:00Z">
+        <w:r>
+          <w:rPr>
+            <w:rFonts w:ascii="Arial" w:hAnsi="Arial" w:cs="Arial"/>
+            <w:sz w:val="24"/>
+            <w:szCs w:val="24"/>
+          </w:rPr>
+          <w:delText xml:space="preserve">within and across meadows </w:delText>
+        </w:r>
+      </w:del>
+      <w:r>
+        <w:rPr>
+          <w:rFonts w:ascii="Arial" w:hAnsi="Arial" w:cs="Arial"/>
+          <w:sz w:val="24"/>
+          <w:szCs w:val="24"/>
+        </w:rPr>
+        <w:t>increased from May to August</w:t>
+      </w:r>
+      <w:r>
+        <w:rPr>
+          <w:rFonts w:ascii="Arial" w:hAnsi="Arial" w:cs="Arial"/>
+          <w:sz w:val="24"/>
+          <w:szCs w:val="24"/>
+        </w:rPr>
         <w:t xml:space="preserve">. </w:t>
       </w:r>
       <w:r>
@@ -1617,7 +1845,25 @@
           <w:sz w:val="24"/>
           <w:szCs w:val="24"/>
         </w:rPr>
-        <w:t>faunal biodiversity.</w:t>
+        <w:t>faunal biodiversity</w:t>
+      </w:r>
+      <w:ins w:id="19" w:author="Mary O'Connor" w:date="2017-04-30T08:22:00Z">
+        <w:r>
+          <w:rPr>
+            <w:rFonts w:ascii="Arial" w:hAnsi="Arial" w:cs="Arial"/>
+            <w:sz w:val="24"/>
+            <w:szCs w:val="24"/>
+          </w:rPr>
+          <w:t xml:space="preserve"> and its persistence in spatially patchy landscapes</w:t>
+        </w:r>
+      </w:ins>
+      <w:r>
+        <w:rPr>
+          <w:rFonts w:ascii="Arial" w:hAnsi="Arial" w:cs="Arial"/>
+          <w:sz w:val="24"/>
+          <w:szCs w:val="24"/>
+        </w:rPr>
+        <w:t>.</w:t>
       </w:r>
       <w:r>
         <w:rPr>
@@ -1743,7 +1989,7 @@
         </w:rPr>
         <w:t xml:space="preserve"> species</w:t>
       </w:r>
-      <w:ins w:id="1" w:author="Mary O'Connor" w:date="2017-04-18T10:24:00Z">
+      <w:ins w:id="20" w:author="Mary O'Connor" w:date="2017-04-18T10:24:00Z">
         <w:r>
           <w:rPr>
             <w:rFonts w:ascii="Arial" w:eastAsia="Times New Roman" w:hAnsi="Arial" w:cs="Arial"/>
@@ -1805,7 +2051,7 @@
         </w:rPr>
         <w:t xml:space="preserve">to making informed decisions about landscape management and biodiversity conservation. In </w:t>
       </w:r>
-      <w:ins w:id="2" w:author="Mary O'Connor" w:date="2017-04-18T10:24:00Z">
+      <w:ins w:id="21" w:author="Mary O'Connor" w:date="2017-04-18T10:24:00Z">
         <w:r>
           <w:rPr>
             <w:rFonts w:ascii="Arial" w:eastAsia="Times New Roman" w:hAnsi="Arial" w:cs="Arial"/>
@@ -1817,7 +2063,7 @@
           <w:t xml:space="preserve">Canada’s </w:t>
         </w:r>
       </w:ins>
-      <w:del w:id="3" w:author="Mary O'Connor" w:date="2017-04-18T10:24:00Z">
+      <w:del w:id="22" w:author="Mary O'Connor" w:date="2017-04-18T10:24:00Z">
         <w:r>
           <w:rPr>
             <w:rFonts w:ascii="Arial" w:eastAsia="Times New Roman" w:hAnsi="Arial" w:cs="Arial"/>
@@ -1829,7 +2075,7 @@
           <w:delText>high biodiversity</w:delText>
         </w:r>
       </w:del>
-      <w:ins w:id="4" w:author="Mary O'Connor" w:date="2017-04-18T10:24:00Z">
+      <w:ins w:id="23" w:author="Mary O'Connor" w:date="2017-04-18T10:24:00Z">
         <w:r>
           <w:rPr>
             <w:rFonts w:ascii="Arial" w:eastAsia="Times New Roman" w:hAnsi="Arial" w:cs="Arial"/>
@@ -2010,7 +2256,51 @@
           <w:szCs w:val="24"/>
           <w:lang w:val="en-US"/>
         </w:rPr>
-        <w:t xml:space="preserve"> population dynamics and species interactions structure species assemblages at finer (within meadow) and broader (landscape) spatial scales </w:t>
+        <w:t xml:space="preserve"> population dynamics and species interactions structure species assemblages at finer (within meadow) and broader (landscape) spatial scales</w:t>
+      </w:r>
+      <w:ins w:id="24" w:author="Mary O'Connor" w:date="2017-04-30T08:26:00Z">
+        <w:r>
+          <w:rPr>
+            <w:rFonts w:ascii="Arial" w:eastAsia="Times New Roman" w:hAnsi="Arial" w:cs="Arial"/>
+            <w:color w:val="000000"/>
+            <w:sz w:val="24"/>
+            <w:szCs w:val="24"/>
+            <w:lang w:val="en-US"/>
+          </w:rPr>
+          <w:t xml:space="preserve"> in spatially structured ‘</w:t>
+        </w:r>
+        <w:proofErr w:type="spellStart"/>
+        <w:r>
+          <w:rPr>
+            <w:rFonts w:ascii="Arial" w:eastAsia="Times New Roman" w:hAnsi="Arial" w:cs="Arial"/>
+            <w:color w:val="000000"/>
+            <w:sz w:val="24"/>
+            <w:szCs w:val="24"/>
+            <w:lang w:val="en-US"/>
+          </w:rPr>
+          <w:t>metacommunities</w:t>
+        </w:r>
+        <w:proofErr w:type="spellEnd"/>
+        <w:r>
+          <w:rPr>
+            <w:rFonts w:ascii="Arial" w:eastAsia="Times New Roman" w:hAnsi="Arial" w:cs="Arial"/>
+            <w:color w:val="000000"/>
+            <w:sz w:val="24"/>
+            <w:szCs w:val="24"/>
+            <w:lang w:val="en-US"/>
+          </w:rPr>
+          <w:t>’</w:t>
+        </w:r>
+      </w:ins>
+      <w:r>
+        <w:rPr>
+          <w:rFonts w:ascii="Arial" w:eastAsia="Times New Roman" w:hAnsi="Arial" w:cs="Arial"/>
+          <w:color w:val="000000"/>
+          <w:sz w:val="24"/>
+          <w:szCs w:val="24"/>
+          <w:lang w:val="en-US"/>
+        </w:rPr>
+        <w:t xml:space="preserve"> </w:t>
       </w:r>
       <w:r>
         <w:rPr>
@@ -2073,6 +2363,64 @@
         </w:rPr>
         <w:t xml:space="preserve">. </w:t>
       </w:r>
+      <w:ins w:id="25" w:author="Mary O'Connor" w:date="2017-04-30T08:26:00Z">
+        <w:r>
+          <w:rPr>
+            <w:rFonts w:ascii="Arial" w:eastAsia="Times New Roman" w:hAnsi="Arial" w:cs="Arial"/>
+            <w:color w:val="000000"/>
+            <w:sz w:val="24"/>
+            <w:szCs w:val="24"/>
+            <w:lang w:val="en-US"/>
+          </w:rPr>
+          <w:t xml:space="preserve">Whether a habitat is part of a </w:t>
+        </w:r>
+        <w:proofErr w:type="spellStart"/>
+        <w:r>
+          <w:rPr>
+            <w:rFonts w:ascii="Arial" w:eastAsia="Times New Roman" w:hAnsi="Arial" w:cs="Arial"/>
+            <w:color w:val="000000"/>
+            <w:sz w:val="24"/>
+            <w:szCs w:val="24"/>
+            <w:lang w:val="en-US"/>
+          </w:rPr>
+          <w:t>metacommunity</w:t>
+        </w:r>
+        <w:proofErr w:type="spellEnd"/>
+        <w:r>
+          <w:rPr>
+            <w:rFonts w:ascii="Arial" w:eastAsia="Times New Roman" w:hAnsi="Arial" w:cs="Arial"/>
+            <w:color w:val="000000"/>
+            <w:sz w:val="24"/>
+            <w:szCs w:val="24"/>
+            <w:lang w:val="en-US"/>
+          </w:rPr>
+          <w:t xml:space="preserve">, or exists in relative isolation from other similar habitats, has critical implications for </w:t>
+        </w:r>
+      </w:ins>
+      <w:ins w:id="26" w:author="Mary O'Connor" w:date="2017-04-30T08:27:00Z">
+        <w:r>
+          <w:rPr>
+            <w:rFonts w:ascii="Arial" w:eastAsia="Times New Roman" w:hAnsi="Arial" w:cs="Arial"/>
+            <w:color w:val="000000"/>
+            <w:sz w:val="24"/>
+            <w:szCs w:val="24"/>
+            <w:lang w:val="en-US"/>
+          </w:rPr>
+          <w:t>the stability and composition of species diversity.</w:t>
+        </w:r>
+      </w:ins>
+      <w:ins w:id="27" w:author="Mary O'Connor" w:date="2017-04-30T08:26:00Z">
+        <w:r>
+          <w:rPr>
+            <w:rFonts w:ascii="Arial" w:eastAsia="Times New Roman" w:hAnsi="Arial" w:cs="Arial"/>
+            <w:color w:val="000000"/>
+            <w:sz w:val="24"/>
+            <w:szCs w:val="24"/>
+            <w:lang w:val="en-US"/>
+          </w:rPr>
+          <w:t xml:space="preserve">  </w:t>
+        </w:r>
+      </w:ins>
     </w:p>
     <w:p>
       <w:pPr>
@@ -2174,7 +2522,18 @@
           <w:szCs w:val="24"/>
           <w:lang w:val="en-US"/>
         </w:rPr>
-        <w:t xml:space="preserve">. Spatial variation in biodiversity is </w:t>
+        <w:t xml:space="preserve">. Spatial variation in </w:t>
+      </w:r>
+      <w:r>
+        <w:rPr>
+          <w:rFonts w:ascii="Arial" w:eastAsia="Times New Roman" w:hAnsi="Arial" w:cs="Arial"/>
+          <w:color w:val="000000"/>
+          <w:sz w:val="24"/>
+          <w:szCs w:val="24"/>
+          <w:lang w:val="en-US"/>
+        </w:rPr>
+        <w:lastRenderedPageBreak/>
+        <w:t xml:space="preserve">biodiversity is </w:t>
       </w:r>
       <w:r>
         <w:rPr>
@@ -2275,19 +2634,7 @@
           <w:szCs w:val="24"/>
           <w:lang w:val="en-US"/>
         </w:rPr>
-        <w:t xml:space="preserve">(Leibold et al. 2004, Ricklefs </w:t>
-      </w:r>
-      <w:r>
-        <w:rPr>
-          <w:rFonts w:ascii="Arial" w:eastAsia="Times New Roman" w:hAnsi="Arial" w:cs="Arial"/>
-          <w:noProof/>
-          <w:color w:val="000000"/>
-          <w:sz w:val="24"/>
-          <w:szCs w:val="24"/>
-          <w:lang w:val="en-US"/>
-        </w:rPr>
-        <w:lastRenderedPageBreak/>
-        <w:t>2004, Boström et al. 2006)</w:t>
+        <w:t>(Leibold et al. 2004, Ricklefs 2004, Boström et al. 2006)</w:t>
       </w:r>
       <w:r>
         <w:rPr>
@@ -2788,7 +3135,7 @@
         </w:rPr>
         <w:t xml:space="preserve">istent </w:t>
       </w:r>
-      <w:del w:id="5" w:author="Mary O'Connor" w:date="2017-04-18T10:26:00Z">
+      <w:del w:id="28" w:author="Mary O'Connor" w:date="2017-04-18T10:26:00Z">
         <w:r>
           <w:rPr>
             <w:rFonts w:ascii="Arial" w:eastAsia="Times New Roman" w:hAnsi="Arial" w:cs="Arial"/>
@@ -2810,7 +3157,7 @@
           <w:delText xml:space="preserve"> </w:delText>
         </w:r>
       </w:del>
-      <w:ins w:id="6" w:author="Mary O'Connor" w:date="2017-04-18T10:26:00Z">
+      <w:ins w:id="29" w:author="Mary O'Connor" w:date="2017-04-18T10:26:00Z">
         <w:r>
           <w:rPr>
             <w:rFonts w:ascii="Arial" w:eastAsia="Times New Roman" w:hAnsi="Arial" w:cs="Arial"/>
@@ -3072,7 +3419,18 @@
           <w:szCs w:val="24"/>
           <w:lang w:val="en-US"/>
         </w:rPr>
-        <w:t>. Among meadows, variation in species composition and diversity is</w:t>
+        <w:t xml:space="preserve">. Among </w:t>
+      </w:r>
+      <w:r>
+        <w:rPr>
+          <w:rFonts w:ascii="Arial" w:eastAsia="Times New Roman" w:hAnsi="Arial" w:cs="Arial"/>
+          <w:color w:val="000000"/>
+          <w:sz w:val="24"/>
+          <w:szCs w:val="24"/>
+          <w:lang w:val="en-US"/>
+        </w:rPr>
+        <w:lastRenderedPageBreak/>
+        <w:t>meadows, variation in species composition and diversity is</w:t>
       </w:r>
       <w:r>
         <w:rPr>
@@ -3183,19 +3541,7 @@
           <w:szCs w:val="24"/>
           <w:lang w:val="en-US"/>
         </w:rPr>
-        <w:t xml:space="preserve">Boström et al. 2006, Robinson et al. </w:t>
-      </w:r>
-      <w:r>
-        <w:rPr>
-          <w:rFonts w:ascii="Arial" w:eastAsia="Times New Roman" w:hAnsi="Arial" w:cs="Arial"/>
-          <w:noProof/>
-          <w:color w:val="000000"/>
-          <w:sz w:val="24"/>
-          <w:szCs w:val="24"/>
-          <w:lang w:val="en-US"/>
-        </w:rPr>
-        <w:lastRenderedPageBreak/>
-        <w:t>2011)</w:t>
+        <w:t>Boström et al. 2006, Robinson et al. 2011)</w:t>
       </w:r>
       <w:r>
         <w:rPr>
@@ -3949,6 +4295,7 @@
           <w:szCs w:val="24"/>
           <w:lang w:val="en-US"/>
         </w:rPr>
+        <w:lastRenderedPageBreak/>
         <w:t xml:space="preserve">We sampled epifaunal biodiversity in eelgrass </w:t>
       </w:r>
       <w:r>
@@ -4022,18 +4369,7 @@
           <w:szCs w:val="24"/>
           <w:lang w:val="en-US"/>
         </w:rPr>
-        <w:t xml:space="preserve"> is the only meadow-forming seagrass </w:t>
-      </w:r>
-      <w:r>
-        <w:rPr>
-          <w:rFonts w:ascii="Arial" w:eastAsia="Times New Roman" w:hAnsi="Arial" w:cs="Arial"/>
-          <w:color w:val="000000"/>
-          <w:sz w:val="24"/>
-          <w:szCs w:val="24"/>
-          <w:lang w:val="en-US"/>
-        </w:rPr>
-        <w:lastRenderedPageBreak/>
-        <w:t>species (</w:t>
+        <w:t xml:space="preserve"> is the only meadow-forming seagrass species (</w:t>
       </w:r>
       <w:r>
         <w:rPr>
@@ -4485,7 +4821,7 @@
         </w:rPr>
         <w:t xml:space="preserve">three </w:t>
       </w:r>
-      <w:del w:id="7" w:author="Mary O'Connor" w:date="2017-04-18T10:28:00Z">
+      <w:del w:id="30" w:author="Mary O'Connor" w:date="2017-04-18T10:28:00Z">
         <w:r>
           <w:rPr>
             <w:rFonts w:ascii="Arial" w:eastAsia="Times New Roman" w:hAnsi="Arial" w:cs="Arial"/>
@@ -4497,7 +4833,7 @@
           <w:delText xml:space="preserve">to </w:delText>
         </w:r>
       </w:del>
-      <w:ins w:id="8" w:author="Mary O'Connor" w:date="2017-04-18T10:28:00Z">
+      <w:ins w:id="31" w:author="Mary O'Connor" w:date="2017-04-18T10:28:00Z">
         <w:r>
           <w:rPr>
             <w:rFonts w:ascii="Arial" w:eastAsia="Times New Roman" w:hAnsi="Arial" w:cs="Arial"/>
@@ -4550,7 +4886,7 @@
         </w:rPr>
         <w:t xml:space="preserve"> quadrats </w:t>
       </w:r>
-      <w:del w:id="9" w:author="Mary O'Connor" w:date="2017-04-18T10:28:00Z">
+      <w:del w:id="32" w:author="Mary O'Connor" w:date="2017-04-18T10:28:00Z">
         <w:r>
           <w:rPr>
             <w:rFonts w:ascii="Arial" w:eastAsia="Times New Roman" w:hAnsi="Arial" w:cs="Arial"/>
@@ -4654,7 +4990,7 @@
         </w:rPr>
         <w:t xml:space="preserve"> associated epiphytes, and standardized epiphyte </w:t>
       </w:r>
-      <w:ins w:id="10" w:author="Mary O'Connor" w:date="2017-04-18T10:29:00Z">
+      <w:ins w:id="33" w:author="Mary O'Connor" w:date="2017-04-18T10:29:00Z">
         <w:r>
           <w:rPr>
             <w:rFonts w:ascii="Arial" w:eastAsia="Times New Roman" w:hAnsi="Arial" w:cs="Arial"/>
@@ -4688,7 +5024,7 @@
         </w:rPr>
         <w:t xml:space="preserve"> to eelgrass </w:t>
       </w:r>
-      <w:ins w:id="11" w:author="Mary O'Connor" w:date="2017-04-18T10:29:00Z">
+      <w:ins w:id="34" w:author="Mary O'Connor" w:date="2017-04-18T10:29:00Z">
         <w:r>
           <w:rPr>
             <w:rFonts w:ascii="Arial" w:eastAsia="Times New Roman" w:hAnsi="Arial" w:cs="Arial"/>
@@ -4810,7 +5146,18 @@
           <w:szCs w:val="24"/>
           <w:lang w:val="en-US"/>
         </w:rPr>
-        <w:t>. We then multiplied the width and length of the longest blade by the number of blades for each shoot</w:t>
+        <w:t xml:space="preserve">. We then multiplied the width and </w:t>
+      </w:r>
+      <w:r>
+        <w:rPr>
+          <w:rFonts w:ascii="Arial" w:eastAsia="Times New Roman" w:hAnsi="Arial" w:cs="Arial"/>
+          <w:color w:val="000000"/>
+          <w:sz w:val="24"/>
+          <w:szCs w:val="24"/>
+          <w:lang w:val="en-US"/>
+        </w:rPr>
+        <w:lastRenderedPageBreak/>
+        <w:t>length of the longest blade by the number of blades for each shoot</w:t>
       </w:r>
       <w:r>
         <w:rPr>
@@ -4923,7 +5270,6 @@
           <w:szCs w:val="24"/>
           <w:lang w:val="en-US"/>
         </w:rPr>
-        <w:lastRenderedPageBreak/>
         <w:t xml:space="preserve">We did not </w:t>
       </w:r>
       <w:r>
@@ -4976,7 +5322,7 @@
         </w:rPr>
         <w:t xml:space="preserve"> for the same plots </w:t>
       </w:r>
-      <w:del w:id="12" w:author="Mary O'Connor" w:date="2017-04-18T10:29:00Z">
+      <w:del w:id="35" w:author="Mary O'Connor" w:date="2017-04-18T10:29:00Z">
         <w:r>
           <w:rPr>
             <w:rFonts w:ascii="Arial" w:eastAsia="Times New Roman" w:hAnsi="Arial" w:cs="Arial"/>
@@ -4988,7 +5334,7 @@
           <w:delText xml:space="preserve">as </w:delText>
         </w:r>
       </w:del>
-      <w:ins w:id="13" w:author="Mary O'Connor" w:date="2017-04-18T10:29:00Z">
+      <w:ins w:id="36" w:author="Mary O'Connor" w:date="2017-04-18T10:29:00Z">
         <w:r>
           <w:rPr>
             <w:rFonts w:ascii="Arial" w:eastAsia="Times New Roman" w:hAnsi="Arial" w:cs="Arial"/>
@@ -5011,7 +5357,7 @@
         <w:t xml:space="preserve">we sampled </w:t>
       </w:r>
       <w:proofErr w:type="spellStart"/>
-      <w:ins w:id="14" w:author="Mary O'Connor" w:date="2017-04-18T10:29:00Z">
+      <w:ins w:id="37" w:author="Mary O'Connor" w:date="2017-04-18T10:29:00Z">
         <w:r>
           <w:rPr>
             <w:rFonts w:ascii="Arial" w:eastAsia="Times New Roman" w:hAnsi="Arial" w:cs="Arial"/>
@@ -5187,7 +5533,7 @@
         </w:rPr>
         <w:t xml:space="preserve">. </w:t>
       </w:r>
-      <w:commentRangeStart w:id="15"/>
+      <w:commentRangeStart w:id="38"/>
       <w:r>
         <w:rPr>
           <w:rFonts w:ascii="Arial" w:eastAsia="Times New Roman" w:hAnsi="Arial" w:cs="Arial"/>
@@ -5238,12 +5584,12 @@
         </w:rPr>
         <w:t xml:space="preserve">). </w:t>
       </w:r>
-      <w:commentRangeEnd w:id="15"/>
+      <w:commentRangeEnd w:id="38"/>
       <w:r>
         <w:rPr>
           <w:rStyle w:val="CommentReference"/>
         </w:rPr>
-        <w:commentReference w:id="15"/>
+        <w:commentReference w:id="38"/>
       </w:r>
       <w:r>
         <w:rPr>
@@ -5598,7 +5944,18 @@
           <w:szCs w:val="24"/>
           <w:lang w:val="en-US"/>
         </w:rPr>
-        <w:t xml:space="preserve">This sampling design allowed for comparison of diversity among plots and meadows while standardizing for total area sampled and the spatial arrangement of samples. We placed sampling grids within contiguous meadows at least 2 m from any meadow edge.  In each plot, we cut away </w:t>
+        <w:t xml:space="preserve">This sampling design allowed for comparison of diversity among plots and meadows while standardizing for total area sampled and the spatial arrangement of samples. We placed sampling grids within </w:t>
+      </w:r>
+      <w:r>
+        <w:rPr>
+          <w:rFonts w:ascii="Arial" w:eastAsia="Times New Roman" w:hAnsi="Arial" w:cs="Arial"/>
+          <w:color w:val="000000"/>
+          <w:sz w:val="24"/>
+          <w:szCs w:val="24"/>
+          <w:lang w:val="en-US"/>
+        </w:rPr>
+        <w:lastRenderedPageBreak/>
+        <w:t xml:space="preserve">contiguous meadows at least 2 m from any meadow edge.  In each plot, we cut away </w:t>
       </w:r>
       <w:r>
         <w:rPr>
@@ -5618,18 +5975,7 @@
           <w:szCs w:val="24"/>
           <w:lang w:val="en-US"/>
         </w:rPr>
-        <w:t xml:space="preserve">at the sediment-water interface and placed it into a 250 µm mesh bag, </w:t>
-      </w:r>
-      <w:r>
-        <w:rPr>
-          <w:rFonts w:ascii="Arial" w:eastAsia="Times New Roman" w:hAnsi="Arial" w:cs="Arial"/>
-          <w:color w:val="000000"/>
-          <w:sz w:val="24"/>
-          <w:szCs w:val="24"/>
-          <w:lang w:val="en-US"/>
-        </w:rPr>
-        <w:lastRenderedPageBreak/>
-        <w:t xml:space="preserve">collecting all </w:t>
+        <w:t xml:space="preserve">at the sediment-water interface and placed it into a 250 µm mesh bag, collecting all </w:t>
       </w:r>
       <w:r>
         <w:rPr>
@@ -5651,7 +5997,7 @@
         </w:rPr>
         <w:t xml:space="preserve">and epifauna. All sampled areas were at least 1 m below lower low water </w:t>
       </w:r>
-      <w:commentRangeStart w:id="16"/>
+      <w:commentRangeStart w:id="39"/>
       <w:r>
         <w:rPr>
           <w:rFonts w:ascii="Arial" w:eastAsia="Times New Roman" w:hAnsi="Arial" w:cs="Arial"/>
@@ -5662,12 +6008,12 @@
         </w:rPr>
         <w:t xml:space="preserve">large tide </w:t>
       </w:r>
-      <w:commentRangeEnd w:id="16"/>
+      <w:commentRangeEnd w:id="39"/>
       <w:r>
         <w:rPr>
           <w:rStyle w:val="CommentReference"/>
         </w:rPr>
-        <w:commentReference w:id="16"/>
+        <w:commentReference w:id="39"/>
       </w:r>
       <w:r>
         <w:rPr>
@@ -6364,7 +6710,6 @@
           <w:szCs w:val="24"/>
           <w:lang w:val="en-US"/>
         </w:rPr>
-        <w:lastRenderedPageBreak/>
         <w:t>To estimate diversity within and among meadows, we created species-plot and species-site matrices wi</w:t>
       </w:r>
       <w:r>
@@ -7168,7 +7513,19 @@
           <w:szCs w:val="24"/>
           <w:lang w:val="en-US"/>
         </w:rPr>
-        <w:t>(Tuomisto 2010, Anderson et al. 2011)</w:t>
+        <w:t xml:space="preserve">(Tuomisto 2010, Anderson et </w:t>
+      </w:r>
+      <w:r>
+        <w:rPr>
+          <w:rFonts w:ascii="Arial" w:eastAsia="Times New Roman" w:hAnsi="Arial" w:cs="Arial"/>
+          <w:noProof/>
+          <w:color w:val="000000"/>
+          <w:sz w:val="24"/>
+          <w:szCs w:val="24"/>
+          <w:lang w:val="en-US"/>
+        </w:rPr>
+        <w:lastRenderedPageBreak/>
+        <w:t>al. 2011)</w:t>
       </w:r>
       <w:r>
         <w:rPr>
@@ -7310,18 +7667,7 @@
           <w:szCs w:val="24"/>
           <w:lang w:val="en-US"/>
         </w:rPr>
-        <w:t xml:space="preserve">o evaluate possible </w:t>
-      </w:r>
-      <w:r>
-        <w:rPr>
-          <w:rFonts w:ascii="Arial" w:eastAsia="Times New Roman" w:hAnsi="Arial" w:cs="Arial"/>
-          <w:color w:val="000000"/>
-          <w:sz w:val="24"/>
-          <w:szCs w:val="24"/>
-          <w:lang w:val="en-US"/>
-        </w:rPr>
-        <w:lastRenderedPageBreak/>
-        <w:t xml:space="preserve">mechanisms that influence </w:t>
+        <w:t xml:space="preserve">o evaluate possible mechanisms that influence </w:t>
       </w:r>
       <w:r>
         <w:rPr>
@@ -7760,7 +8106,41 @@
           <w:szCs w:val="24"/>
           <w:lang w:val="en-US"/>
         </w:rPr>
-        <w:t xml:space="preserve">. To explore possible explanations for variation in diversity within and among meadows, we tested whether spatial patterns in grazer diversity varied with season, distance, biotic and abiotic meadow attributes. We conducted linear regression analyses using sampling date, distance among plots, meadow area, fetch and position in the watershed as predictors. We </w:t>
+        <w:t xml:space="preserve">. To explore possible explanations for variation in diversity within and among meadows, we tested whether spatial patterns in grazer diversity varied with season, distance, </w:t>
+      </w:r>
+      <w:del w:id="40" w:author="Mary O'Connor" w:date="2017-04-30T08:34:00Z">
+        <w:r>
+          <w:rPr>
+            <w:rFonts w:ascii="Arial" w:eastAsia="Times New Roman" w:hAnsi="Arial" w:cs="Arial"/>
+            <w:color w:val="000000"/>
+            <w:sz w:val="24"/>
+            <w:szCs w:val="24"/>
+            <w:lang w:val="en-US"/>
+          </w:rPr>
+          <w:delText>biotic and abiotic</w:delText>
+        </w:r>
+      </w:del>
+      <w:ins w:id="41" w:author="Mary O'Connor" w:date="2017-04-30T08:34:00Z">
+        <w:r>
+          <w:rPr>
+            <w:rFonts w:ascii="Arial" w:eastAsia="Times New Roman" w:hAnsi="Arial" w:cs="Arial"/>
+            <w:color w:val="000000"/>
+            <w:sz w:val="24"/>
+            <w:szCs w:val="24"/>
+            <w:lang w:val="en-US"/>
+          </w:rPr>
+          <w:t>and</w:t>
+        </w:r>
+      </w:ins>
+      <w:r>
+        <w:rPr>
+          <w:rFonts w:ascii="Arial" w:eastAsia="Times New Roman" w:hAnsi="Arial" w:cs="Arial"/>
+          <w:color w:val="000000"/>
+          <w:sz w:val="24"/>
+          <w:szCs w:val="24"/>
+          <w:lang w:val="en-US"/>
+        </w:rPr>
+        <w:t xml:space="preserve"> meadow attributes. We conducted linear regression analyses using sampling date, distance among plots, meadow area, fetch and position in the watershed as predictors. We </w:t>
       </w:r>
       <w:r>
         <w:rPr>
@@ -7803,6 +8183,7 @@
           <w:szCs w:val="24"/>
           <w:lang w:val="en-US"/>
         </w:rPr>
+        <w:lastRenderedPageBreak/>
         <w:t>To test our second hypotheses that beta diversity within meadows varies among meadows, we compared beta diversity estimates with null expectations as described above.</w:t>
       </w:r>
       <w:r>
@@ -7843,18 +8224,7 @@
           <w:szCs w:val="24"/>
           <w:lang w:val="en-US"/>
         </w:rPr>
-        <w:t xml:space="preserve">can differ if species are aggregated within </w:t>
-      </w:r>
-      <w:r>
-        <w:rPr>
-          <w:rFonts w:ascii="Arial" w:eastAsia="Times New Roman" w:hAnsi="Arial" w:cs="Arial"/>
-          <w:color w:val="000000"/>
-          <w:sz w:val="24"/>
-          <w:szCs w:val="24"/>
-          <w:lang w:val="en-US"/>
-        </w:rPr>
-        <w:lastRenderedPageBreak/>
-        <w:t>meadows</w:t>
+        <w:t>can differ if species are aggregated within meadows</w:t>
       </w:r>
       <w:r>
         <w:rPr>
@@ -8308,6 +8678,7 @@
           <w:szCs w:val="24"/>
           <w:lang w:val="en-US"/>
         </w:rPr>
+        <w:lastRenderedPageBreak/>
         <w:t>Elements of metacommunity</w:t>
       </w:r>
       <w:r>
@@ -8403,18 +8774,7 @@
           <w:szCs w:val="24"/>
           <w:lang w:val="en-US"/>
         </w:rPr>
-        <w:t xml:space="preserve"> meadows are consistent with metacommunity processes operating at the landscape scale, we applied the elements </w:t>
-      </w:r>
-      <w:r>
-        <w:rPr>
-          <w:rFonts w:ascii="Arial" w:eastAsia="Times New Roman" w:hAnsi="Arial" w:cs="Arial"/>
-          <w:color w:val="000000"/>
-          <w:sz w:val="24"/>
-          <w:szCs w:val="24"/>
-          <w:lang w:val="en-US"/>
-        </w:rPr>
-        <w:lastRenderedPageBreak/>
-        <w:t xml:space="preserve">of metacommunity (EMS) framework </w:t>
+        <w:t xml:space="preserve"> meadows are consistent with metacommunity processes operating at the landscape scale, we applied the elements of metacommunity (EMS) framework </w:t>
       </w:r>
       <w:r>
         <w:rPr>
@@ -8765,7 +9125,7 @@
           <w:lang w:val="en-US"/>
         </w:rPr>
       </w:pPr>
-      <w:commentRangeStart w:id="17"/>
+      <w:commentRangeStart w:id="42"/>
       <w:r>
         <w:rPr>
           <w:rFonts w:ascii="Arial" w:eastAsia="Times New Roman" w:hAnsi="Arial" w:cs="Arial"/>
@@ -8937,6 +9297,7 @@
         </w:rPr>
         <w:t>(</w:t>
       </w:r>
+      <w:commentRangeStart w:id="43"/>
       <w:r>
         <w:rPr>
           <w:rFonts w:ascii="Arial" w:eastAsia="Times New Roman" w:hAnsi="Arial" w:cs="Arial"/>
@@ -8957,6 +9318,13 @@
         </w:rPr>
         <w:t>2</w:t>
       </w:r>
+      <w:commentRangeEnd w:id="43"/>
+      <w:r>
+        <w:rPr>
+          <w:rStyle w:val="CommentReference"/>
+        </w:rPr>
+        <w:commentReference w:id="43"/>
+      </w:r>
       <w:r>
         <w:rPr>
           <w:rFonts w:ascii="Arial" w:eastAsia="Times New Roman" w:hAnsi="Arial" w:cs="Arial"/>
@@ -8995,7 +9363,18 @@
           <w:szCs w:val="24"/>
           <w:lang w:val="en-US"/>
         </w:rPr>
-        <w:t>meadows near freshwater</w:t>
+        <w:t xml:space="preserve">meadows near </w:t>
+      </w:r>
+      <w:r>
+        <w:rPr>
+          <w:rFonts w:ascii="Arial" w:eastAsia="Times New Roman" w:hAnsi="Arial" w:cs="Arial"/>
+          <w:color w:val="000000"/>
+          <w:sz w:val="24"/>
+          <w:szCs w:val="24"/>
+          <w:lang w:val="en-US"/>
+        </w:rPr>
+        <w:lastRenderedPageBreak/>
+        <w:t>freshwater</w:t>
       </w:r>
       <w:r>
         <w:rPr>
@@ -9087,36 +9466,73 @@
         </w:rPr>
         <w:t xml:space="preserve">. </w:t>
       </w:r>
-      <w:r>
-        <w:rPr>
-          <w:rFonts w:ascii="Arial" w:eastAsia="Times New Roman" w:hAnsi="Arial" w:cs="Arial"/>
-          <w:color w:val="000000"/>
-          <w:sz w:val="24"/>
-          <w:szCs w:val="24"/>
-          <w:lang w:val="en-US"/>
-        </w:rPr>
-        <w:t>Mean s</w:t>
-      </w:r>
-      <w:r>
-        <w:rPr>
-          <w:rFonts w:ascii="Arial" w:eastAsia="Times New Roman" w:hAnsi="Arial" w:cs="Arial"/>
-          <w:color w:val="000000"/>
-          <w:sz w:val="24"/>
-          <w:szCs w:val="24"/>
-          <w:lang w:val="en-US"/>
-        </w:rPr>
-        <w:t xml:space="preserve">alinity increased and temperature declined from the </w:t>
-      </w:r>
-      <w:r>
-        <w:rPr>
-          <w:rFonts w:ascii="Arial" w:eastAsia="Times New Roman" w:hAnsi="Arial" w:cs="Arial"/>
-          <w:color w:val="000000"/>
-          <w:sz w:val="24"/>
-          <w:szCs w:val="24"/>
-          <w:lang w:val="en-US"/>
-        </w:rPr>
-        <w:lastRenderedPageBreak/>
-        <w:t>freshwater to marine end of the gradient, though these changes were relatively small in magnitude (</w:t>
+      <w:del w:id="44" w:author="Mary O'Connor" w:date="2017-04-30T08:39:00Z">
+        <w:r>
+          <w:rPr>
+            <w:rFonts w:ascii="Arial" w:eastAsia="Times New Roman" w:hAnsi="Arial" w:cs="Arial"/>
+            <w:color w:val="000000"/>
+            <w:sz w:val="24"/>
+            <w:szCs w:val="24"/>
+            <w:lang w:val="en-US"/>
+          </w:rPr>
+          <w:delText>Mean s</w:delText>
+        </w:r>
+      </w:del>
+      <w:ins w:id="45" w:author="Mary O'Connor" w:date="2017-04-30T08:39:00Z">
+        <w:r>
+          <w:rPr>
+            <w:rFonts w:ascii="Arial" w:eastAsia="Times New Roman" w:hAnsi="Arial" w:cs="Arial"/>
+            <w:color w:val="000000"/>
+            <w:sz w:val="24"/>
+            <w:szCs w:val="24"/>
+            <w:lang w:val="en-US"/>
+          </w:rPr>
+          <w:t>S</w:t>
+        </w:r>
+      </w:ins>
+      <w:r>
+        <w:rPr>
+          <w:rFonts w:ascii="Arial" w:eastAsia="Times New Roman" w:hAnsi="Arial" w:cs="Arial"/>
+          <w:color w:val="000000"/>
+          <w:sz w:val="24"/>
+          <w:szCs w:val="24"/>
+          <w:lang w:val="en-US"/>
+        </w:rPr>
+        <w:t xml:space="preserve">alinity increased and temperature declined </w:t>
+      </w:r>
+      <w:del w:id="46" w:author="Mary O'Connor" w:date="2017-04-30T08:39:00Z">
+        <w:r>
+          <w:rPr>
+            <w:rFonts w:ascii="Arial" w:eastAsia="Times New Roman" w:hAnsi="Arial" w:cs="Arial"/>
+            <w:color w:val="000000"/>
+            <w:sz w:val="24"/>
+            <w:szCs w:val="24"/>
+            <w:lang w:val="en-US"/>
+          </w:rPr>
+          <w:delText>from the freshwater to marine end of the gradient</w:delText>
+        </w:r>
+      </w:del>
+      <w:ins w:id="47" w:author="Mary O'Connor" w:date="2017-04-30T08:39:00Z">
+        <w:r>
+          <w:rPr>
+            <w:rFonts w:ascii="Arial" w:eastAsia="Times New Roman" w:hAnsi="Arial" w:cs="Arial"/>
+            <w:color w:val="000000"/>
+            <w:sz w:val="24"/>
+            <w:szCs w:val="24"/>
+            <w:lang w:val="en-US"/>
+          </w:rPr>
+          <w:t>with distance from freshwater inputs</w:t>
+        </w:r>
+      </w:ins>
+      <w:r>
+        <w:rPr>
+          <w:rFonts w:ascii="Arial" w:eastAsia="Times New Roman" w:hAnsi="Arial" w:cs="Arial"/>
+          <w:color w:val="000000"/>
+          <w:sz w:val="24"/>
+          <w:szCs w:val="24"/>
+          <w:lang w:val="en-US"/>
+        </w:rPr>
+        <w:t>, though these changes were relatively small in magnitude (</w:t>
       </w:r>
       <w:r>
         <w:rPr>
@@ -9158,9 +9574,7 @@
         </w:rPr>
         <w:t xml:space="preserve">Epiphyte load was highly variable between meadows, and did not change predictably with position in the estuary </w:t>
       </w:r>
-      <w:bookmarkStart w:id="18" w:name="_GoBack"/>
-      <w:bookmarkEnd w:id="18"/>
-      <w:commentRangeStart w:id="19"/>
+      <w:commentRangeStart w:id="48"/>
       <w:r>
         <w:rPr>
           <w:rFonts w:ascii="Arial" w:eastAsia="Times New Roman" w:hAnsi="Arial" w:cs="Arial"/>
@@ -9181,12 +9595,12 @@
         </w:rPr>
         <w:t>Table S3</w:t>
       </w:r>
-      <w:commentRangeEnd w:id="19"/>
+      <w:commentRangeEnd w:id="48"/>
       <w:r>
         <w:rPr>
           <w:rStyle w:val="CommentReference"/>
         </w:rPr>
-        <w:commentReference w:id="19"/>
+        <w:commentReference w:id="48"/>
       </w:r>
       <w:r>
         <w:rPr>
@@ -9329,12 +9743,12 @@
         </w:rPr>
         <w:t xml:space="preserve">. </w:t>
       </w:r>
-      <w:commentRangeEnd w:id="17"/>
+      <w:commentRangeEnd w:id="42"/>
       <w:r>
         <w:rPr>
           <w:rStyle w:val="CommentReference"/>
         </w:rPr>
-        <w:commentReference w:id="17"/>
+        <w:commentReference w:id="42"/>
       </w:r>
     </w:p>
     <w:p>
@@ -9608,6 +10022,7 @@
           <w:szCs w:val="24"/>
           <w:lang w:val="en-US"/>
         </w:rPr>
+        <w:lastRenderedPageBreak/>
         <w:t xml:space="preserve">Of the </w:t>
       </w:r>
       <w:r>
@@ -9658,18 +10073,7 @@
           <w:szCs w:val="24"/>
           <w:lang w:val="en-US"/>
         </w:rPr>
-        <w:t xml:space="preserve"> These comprised approximately 72% of all individuals. On average, in each meadow 6.0 (± 0.15) grazer taxa (isopods, harpacticoid copepods, amphipods, and gastropods) were detected. Other functional </w:t>
-      </w:r>
-      <w:r>
-        <w:rPr>
-          <w:rFonts w:ascii="Arial" w:eastAsia="Times New Roman" w:hAnsi="Arial" w:cs="Arial"/>
-          <w:color w:val="000000"/>
-          <w:sz w:val="24"/>
-          <w:szCs w:val="24"/>
-          <w:lang w:val="en-US"/>
-        </w:rPr>
-        <w:lastRenderedPageBreak/>
-        <w:t>groups include predators (polychaetes, crabs, free-living mites, two species of amphipod), filter feeders (bivalves), and deposit feeders/detritivores (shrimp). Across all samples, epifaunal assemblages were dominated by small (1-2 mm) invertebrates, which made up ~83% of individuals, whereas large invertebrates (&gt; 8 mm) such as crabs, sea stars and urchins made up less than 3% of individuals.</w:t>
+        <w:t xml:space="preserve"> These comprised approximately 72% of all individuals. On average, in each meadow 6.0 (± 0.15) grazer taxa (isopods, harpacticoid copepods, amphipods, and gastropods) were detected. Other functional groups include predators (polychaetes, crabs, free-living mites, two species of amphipod), filter feeders (bivalves), and deposit feeders/detritivores (shrimp). Across all samples, epifaunal assemblages were dominated by small (1-2 mm) invertebrates, which made up ~83% of individuals, whereas large invertebrates (&gt; 8 mm) such as crabs, sea stars and urchins made up less than 3% of individuals.</w:t>
       </w:r>
     </w:p>
     <w:p>
@@ -9850,7 +10254,29 @@
           <w:szCs w:val="24"/>
           <w:lang w:val="en-US"/>
         </w:rPr>
-        <w:t>(Table 1</w:t>
+        <w:t>(Table</w:t>
+      </w:r>
+      <w:ins w:id="49" w:author="Mary O'Connor" w:date="2017-04-30T08:55:00Z">
+        <w:r>
+          <w:rPr>
+            <w:rFonts w:ascii="Arial" w:eastAsia="Times New Roman" w:hAnsi="Arial" w:cs="Arial"/>
+            <w:color w:val="000000"/>
+            <w:sz w:val="24"/>
+            <w:szCs w:val="24"/>
+            <w:lang w:val="en-US"/>
+          </w:rPr>
+          <w:t>s</w:t>
+        </w:r>
+      </w:ins>
+      <w:r>
+        <w:rPr>
+          <w:rFonts w:ascii="Arial" w:eastAsia="Times New Roman" w:hAnsi="Arial" w:cs="Arial"/>
+          <w:color w:val="000000"/>
+          <w:sz w:val="24"/>
+          <w:szCs w:val="24"/>
+          <w:lang w:val="en-US"/>
+        </w:rPr>
+        <w:t xml:space="preserve"> 1</w:t>
       </w:r>
       <w:r>
         <w:rPr>
@@ -9862,6 +10288,18 @@
         </w:rPr>
         <w:t>, 2</w:t>
       </w:r>
+      <w:ins w:id="50" w:author="Mary O'Connor" w:date="2017-04-30T08:55:00Z">
+        <w:r>
+          <w:rPr>
+            <w:rFonts w:ascii="Arial" w:eastAsia="Times New Roman" w:hAnsi="Arial" w:cs="Arial"/>
+            <w:color w:val="000000"/>
+            <w:sz w:val="24"/>
+            <w:szCs w:val="24"/>
+            <w:lang w:val="en-US"/>
+          </w:rPr>
+          <w:t>, S1</w:t>
+        </w:r>
+      </w:ins>
       <w:r>
         <w:rPr>
           <w:rFonts w:ascii="Arial" w:eastAsia="Times New Roman" w:hAnsi="Arial" w:cs="Arial"/>
@@ -9940,253 +10378,346 @@
           <w:szCs w:val="24"/>
           <w:lang w:val="en-US"/>
         </w:rPr>
-        <w:t xml:space="preserve"> (Figure 2</w:t>
-      </w:r>
-      <w:r>
-        <w:rPr>
-          <w:rFonts w:ascii="Arial" w:eastAsia="Times New Roman" w:hAnsi="Arial" w:cs="Arial"/>
-          <w:color w:val="000000"/>
-          <w:sz w:val="24"/>
-          <w:szCs w:val="24"/>
-          <w:lang w:val="en-US"/>
-        </w:rPr>
-        <w:t xml:space="preserve">, </w:t>
-      </w:r>
-      <w:commentRangeStart w:id="20"/>
-      <w:r>
-        <w:rPr>
-          <w:rFonts w:ascii="Arial" w:eastAsia="Times New Roman" w:hAnsi="Arial" w:cs="Arial"/>
-          <w:color w:val="000000"/>
-          <w:sz w:val="24"/>
-          <w:szCs w:val="24"/>
-          <w:lang w:val="en-US"/>
-        </w:rPr>
-        <w:t>Table S1</w:t>
-      </w:r>
-      <w:commentRangeEnd w:id="20"/>
+        <w:t xml:space="preserve"> </w:t>
+      </w:r>
+      <w:ins w:id="51" w:author="Mary O'Connor" w:date="2017-04-30T08:55:00Z">
+        <w:r>
+          <w:rPr>
+            <w:rFonts w:ascii="Arial" w:eastAsia="Times New Roman" w:hAnsi="Arial" w:cs="Arial"/>
+            <w:color w:val="000000"/>
+            <w:sz w:val="24"/>
+            <w:szCs w:val="24"/>
+            <w:lang w:val="en-US"/>
+          </w:rPr>
+          <w:t xml:space="preserve">with any predictor we tested </w:t>
+        </w:r>
+      </w:ins>
+      <w:r>
+        <w:rPr>
+          <w:rFonts w:ascii="Arial" w:eastAsia="Times New Roman" w:hAnsi="Arial" w:cs="Arial"/>
+          <w:color w:val="000000"/>
+          <w:sz w:val="24"/>
+          <w:szCs w:val="24"/>
+          <w:lang w:val="en-US"/>
+        </w:rPr>
+        <w:t>(Figure 2</w:t>
+      </w:r>
+      <w:r>
+        <w:rPr>
+          <w:rFonts w:ascii="Arial" w:eastAsia="Times New Roman" w:hAnsi="Arial" w:cs="Arial"/>
+          <w:color w:val="000000"/>
+          <w:sz w:val="24"/>
+          <w:szCs w:val="24"/>
+          <w:lang w:val="en-US"/>
+        </w:rPr>
+        <w:t>, Table S1</w:t>
+      </w:r>
+      <w:r>
+        <w:rPr>
+          <w:rFonts w:ascii="Arial" w:eastAsia="Times New Roman" w:hAnsi="Arial" w:cs="Arial"/>
+          <w:color w:val="000000"/>
+          <w:sz w:val="24"/>
+          <w:szCs w:val="24"/>
+          <w:lang w:val="en-US"/>
+        </w:rPr>
+        <w:t>)</w:t>
+      </w:r>
+      <w:r>
+        <w:rPr>
+          <w:rFonts w:ascii="Arial" w:eastAsia="Times New Roman" w:hAnsi="Arial" w:cs="Arial"/>
+          <w:color w:val="000000"/>
+          <w:sz w:val="24"/>
+          <w:szCs w:val="24"/>
+          <w:lang w:val="en-US"/>
+        </w:rPr>
+        <w:t>.</w:t>
+      </w:r>
+      <w:r>
+        <w:rPr>
+          <w:rFonts w:ascii="Arial" w:eastAsia="Times New Roman" w:hAnsi="Arial" w:cs="Arial"/>
+          <w:color w:val="000000"/>
+          <w:sz w:val="24"/>
+          <w:szCs w:val="24"/>
+          <w:lang w:val="en-US"/>
+        </w:rPr>
+        <w:t xml:space="preserve"> </w:t>
+      </w:r>
+      <w:commentRangeStart w:id="52"/>
+      <w:r>
+        <w:rPr>
+          <w:rFonts w:ascii="Arial" w:eastAsia="Times New Roman" w:hAnsi="Arial" w:cs="Arial"/>
+          <w:color w:val="000000"/>
+          <w:sz w:val="24"/>
+          <w:szCs w:val="24"/>
+          <w:lang w:val="en-US"/>
+        </w:rPr>
+        <w:t xml:space="preserve">We found that raw plot-level </w:t>
+      </w:r>
+      <w:del w:id="53" w:author="Mary O'Connor" w:date="2017-04-30T08:56:00Z">
+        <w:r>
+          <w:rPr>
+            <w:rFonts w:ascii="Arial" w:eastAsia="Times New Roman" w:hAnsi="Arial" w:cs="Arial"/>
+            <w:color w:val="000000"/>
+            <w:sz w:val="24"/>
+            <w:szCs w:val="24"/>
+            <w:lang w:val="en-US"/>
+          </w:rPr>
+          <w:delText xml:space="preserve">alpha diversity </w:delText>
+        </w:r>
+      </w:del>
+      <w:ins w:id="54" w:author="Mary O'Connor" w:date="2017-04-30T08:56:00Z">
+        <w:r>
+          <w:rPr>
+            <w:rFonts w:ascii="Arial" w:eastAsia="Times New Roman" w:hAnsi="Arial" w:cs="Arial"/>
+            <w:color w:val="000000"/>
+            <w:sz w:val="24"/>
+            <w:szCs w:val="24"/>
+            <w:lang w:val="en-US"/>
+          </w:rPr>
+          <w:t xml:space="preserve">species richness </w:t>
+        </w:r>
+      </w:ins>
+      <w:r>
+        <w:rPr>
+          <w:rFonts w:ascii="Arial" w:eastAsia="Times New Roman" w:hAnsi="Arial" w:cs="Arial"/>
+          <w:color w:val="000000"/>
+          <w:sz w:val="24"/>
+          <w:szCs w:val="24"/>
+          <w:lang w:val="en-US"/>
+        </w:rPr>
+        <w:t>[R] differed as much within meadows as among meadows</w:t>
+      </w:r>
+      <w:r>
+        <w:rPr>
+          <w:rFonts w:ascii="Arial" w:eastAsia="Times New Roman" w:hAnsi="Arial" w:cs="Arial"/>
+          <w:color w:val="000000"/>
+          <w:sz w:val="24"/>
+          <w:szCs w:val="24"/>
+          <w:lang w:val="en-US"/>
+        </w:rPr>
+        <w:t xml:space="preserve"> (Figure 2A)</w:t>
+      </w:r>
+      <w:r>
+        <w:rPr>
+          <w:rFonts w:ascii="Arial" w:eastAsia="Times New Roman" w:hAnsi="Arial" w:cs="Arial"/>
+          <w:color w:val="000000"/>
+          <w:sz w:val="24"/>
+          <w:szCs w:val="24"/>
+          <w:lang w:val="en-US"/>
+        </w:rPr>
+        <w:t xml:space="preserve">, with the exception of high </w:t>
+      </w:r>
+      <w:ins w:id="55" w:author="Mary O'Connor" w:date="2017-04-30T08:56:00Z">
+        <w:r>
+          <w:rPr>
+            <w:rFonts w:ascii="Arial" w:eastAsia="Times New Roman" w:hAnsi="Arial" w:cs="Arial"/>
+            <w:color w:val="000000"/>
+            <w:sz w:val="24"/>
+            <w:szCs w:val="24"/>
+            <w:lang w:val="en-US"/>
+          </w:rPr>
+          <w:t>species richness (</w:t>
+        </w:r>
+      </w:ins>
+      <w:r>
+        <w:rPr>
+          <w:rFonts w:ascii="Arial" w:eastAsia="Times New Roman" w:hAnsi="Arial" w:cs="Arial"/>
+          <w:color w:val="000000"/>
+          <w:sz w:val="24"/>
+          <w:szCs w:val="24"/>
+          <w:lang w:val="en-US"/>
+        </w:rPr>
+        <w:t>alpha diversity</w:t>
+      </w:r>
+      <w:ins w:id="56" w:author="Mary O'Connor" w:date="2017-04-30T08:56:00Z">
+        <w:r>
+          <w:rPr>
+            <w:rFonts w:ascii="Arial" w:eastAsia="Times New Roman" w:hAnsi="Arial" w:cs="Arial"/>
+            <w:color w:val="000000"/>
+            <w:sz w:val="24"/>
+            <w:szCs w:val="24"/>
+            <w:lang w:val="en-US"/>
+          </w:rPr>
+          <w:t>)</w:t>
+        </w:r>
+      </w:ins>
+      <w:r>
+        <w:rPr>
+          <w:rFonts w:ascii="Arial" w:eastAsia="Times New Roman" w:hAnsi="Arial" w:cs="Arial"/>
+          <w:color w:val="000000"/>
+          <w:sz w:val="24"/>
+          <w:szCs w:val="24"/>
+          <w:lang w:val="en-US"/>
+        </w:rPr>
+        <w:t xml:space="preserve"> at </w:t>
+      </w:r>
+      <w:r>
+        <w:rPr>
+          <w:rFonts w:ascii="Arial" w:eastAsia="Times New Roman" w:hAnsi="Arial" w:cs="Arial"/>
+          <w:color w:val="000000"/>
+          <w:sz w:val="24"/>
+          <w:szCs w:val="24"/>
+          <w:lang w:val="en-US"/>
+        </w:rPr>
+        <w:t>RP</w:t>
+      </w:r>
+      <w:r>
+        <w:rPr>
+          <w:rFonts w:ascii="Arial" w:eastAsia="Times New Roman" w:hAnsi="Arial" w:cs="Arial"/>
+          <w:color w:val="000000"/>
+          <w:sz w:val="24"/>
+          <w:szCs w:val="24"/>
+          <w:lang w:val="en-US"/>
+        </w:rPr>
+        <w:t xml:space="preserve"> and </w:t>
+      </w:r>
+      <w:r>
+        <w:rPr>
+          <w:rFonts w:ascii="Arial" w:eastAsia="Times New Roman" w:hAnsi="Arial" w:cs="Arial"/>
+          <w:color w:val="000000"/>
+          <w:sz w:val="24"/>
+          <w:szCs w:val="24"/>
+          <w:lang w:val="en-US"/>
+        </w:rPr>
+        <w:t>BI</w:t>
+      </w:r>
+      <w:r>
+        <w:rPr>
+          <w:rFonts w:ascii="Arial" w:eastAsia="Times New Roman" w:hAnsi="Arial" w:cs="Arial"/>
+          <w:color w:val="000000"/>
+          <w:sz w:val="24"/>
+          <w:szCs w:val="24"/>
+          <w:lang w:val="en-US"/>
+        </w:rPr>
+        <w:t xml:space="preserve"> (F = 8.9, df = 8, 136, P &lt; 0.001). We observed similar patterns in Shannon diversity (F = 4.6, df = 8, 136, P &lt; 0.001) and Simpson diversity (F = 3.8, df = 8, 136, P &lt; 0.001)</w:t>
+      </w:r>
+      <w:r>
+        <w:rPr>
+          <w:rFonts w:ascii="Arial" w:eastAsia="Times New Roman" w:hAnsi="Arial" w:cs="Arial"/>
+          <w:color w:val="000000"/>
+          <w:sz w:val="24"/>
+          <w:szCs w:val="24"/>
+          <w:lang w:val="en-US"/>
+        </w:rPr>
+        <w:t xml:space="preserve">, though for these metrics </w:t>
+      </w:r>
+      <w:r>
+        <w:rPr>
+          <w:rFonts w:ascii="Arial" w:eastAsia="Times New Roman" w:hAnsi="Arial" w:cs="Arial"/>
+          <w:color w:val="000000"/>
+          <w:sz w:val="24"/>
+          <w:szCs w:val="24"/>
+          <w:lang w:val="en-US"/>
+        </w:rPr>
+        <w:t>BI</w:t>
+      </w:r>
+      <w:r>
+        <w:rPr>
+          <w:rFonts w:ascii="Arial" w:eastAsia="Times New Roman" w:hAnsi="Arial" w:cs="Arial"/>
+          <w:color w:val="000000"/>
+          <w:sz w:val="24"/>
+          <w:szCs w:val="24"/>
+          <w:lang w:val="en-US"/>
+        </w:rPr>
+        <w:t xml:space="preserve"> is not different, and </w:t>
+      </w:r>
+      <w:r>
+        <w:rPr>
+          <w:rFonts w:ascii="Arial" w:eastAsia="Times New Roman" w:hAnsi="Arial" w:cs="Arial"/>
+          <w:color w:val="000000"/>
+          <w:sz w:val="24"/>
+          <w:szCs w:val="24"/>
+          <w:lang w:val="en-US"/>
+        </w:rPr>
+        <w:t>DC</w:t>
+      </w:r>
+      <w:r>
+        <w:rPr>
+          <w:rFonts w:ascii="Arial" w:eastAsia="Times New Roman" w:hAnsi="Arial" w:cs="Arial"/>
+          <w:color w:val="000000"/>
+          <w:sz w:val="24"/>
+          <w:szCs w:val="24"/>
+          <w:lang w:val="en-US"/>
+        </w:rPr>
+        <w:t xml:space="preserve"> has lower within-plot evenness than other meadows (Figure 2)</w:t>
+      </w:r>
+      <w:r>
+        <w:rPr>
+          <w:rFonts w:ascii="Arial" w:eastAsia="Times New Roman" w:hAnsi="Arial" w:cs="Arial"/>
+          <w:color w:val="000000"/>
+          <w:sz w:val="24"/>
+          <w:szCs w:val="24"/>
+          <w:lang w:val="en-US"/>
+        </w:rPr>
+        <w:t xml:space="preserve">. Rarified diversity estimates are more variable among meadows (Figure 2C; F = 3.62, df = 8, 120, P = 0.002). The higher diversity of </w:t>
+      </w:r>
+      <w:r>
+        <w:rPr>
+          <w:rFonts w:ascii="Arial" w:eastAsia="Times New Roman" w:hAnsi="Arial" w:cs="Arial"/>
+          <w:color w:val="000000"/>
+          <w:sz w:val="24"/>
+          <w:szCs w:val="24"/>
+          <w:lang w:val="en-US"/>
+        </w:rPr>
+        <w:t>RP</w:t>
+      </w:r>
+      <w:r>
+        <w:rPr>
+          <w:rFonts w:ascii="Arial" w:eastAsia="Times New Roman" w:hAnsi="Arial" w:cs="Arial"/>
+          <w:color w:val="000000"/>
+          <w:sz w:val="24"/>
+          <w:szCs w:val="24"/>
+          <w:lang w:val="en-US"/>
+        </w:rPr>
+        <w:t xml:space="preserve">, lower S of </w:t>
+      </w:r>
+      <w:r>
+        <w:rPr>
+          <w:rFonts w:ascii="Arial" w:eastAsia="Times New Roman" w:hAnsi="Arial" w:cs="Arial"/>
+          <w:color w:val="000000"/>
+          <w:sz w:val="24"/>
+          <w:szCs w:val="24"/>
+          <w:lang w:val="en-US"/>
+        </w:rPr>
+        <w:t>DC</w:t>
+      </w:r>
+      <w:r>
+        <w:rPr>
+          <w:rFonts w:ascii="Arial" w:eastAsia="Times New Roman" w:hAnsi="Arial" w:cs="Arial"/>
+          <w:color w:val="000000"/>
+          <w:sz w:val="24"/>
+          <w:szCs w:val="24"/>
+          <w:lang w:val="en-US"/>
+        </w:rPr>
+        <w:t xml:space="preserve">, and differences in </w:t>
+      </w:r>
+      <w:r>
+        <w:rPr>
+          <w:rFonts w:ascii="Arial" w:eastAsia="Times New Roman" w:hAnsi="Arial" w:cs="Arial"/>
+          <w:color w:val="000000"/>
+          <w:sz w:val="24"/>
+          <w:szCs w:val="24"/>
+          <w:lang w:val="en-US"/>
+        </w:rPr>
+        <w:lastRenderedPageBreak/>
+        <w:t>ENS were not explained by meadow-scale predictors such as position in the watershed, shoot density, meadow area or fetch (Appendix Table 1).</w:t>
+      </w:r>
+      <w:r>
+        <w:rPr>
+          <w:rFonts w:ascii="Arial" w:eastAsia="Times New Roman" w:hAnsi="Arial" w:cs="Arial"/>
+          <w:color w:val="000000"/>
+          <w:sz w:val="24"/>
+          <w:szCs w:val="24"/>
+          <w:lang w:val="en-US"/>
+        </w:rPr>
+        <w:t xml:space="preserve"> </w:t>
+      </w:r>
+      <w:commentRangeEnd w:id="52"/>
       <w:r>
         <w:rPr>
           <w:rStyle w:val="CommentReference"/>
         </w:rPr>
-        <w:commentReference w:id="20"/>
-      </w:r>
-      <w:r>
-        <w:rPr>
-          <w:rFonts w:ascii="Arial" w:eastAsia="Times New Roman" w:hAnsi="Arial" w:cs="Arial"/>
-          <w:color w:val="000000"/>
-          <w:sz w:val="24"/>
-          <w:szCs w:val="24"/>
-          <w:lang w:val="en-US"/>
-        </w:rPr>
-        <w:t>)</w:t>
-      </w:r>
-      <w:r>
-        <w:rPr>
-          <w:rFonts w:ascii="Arial" w:eastAsia="Times New Roman" w:hAnsi="Arial" w:cs="Arial"/>
-          <w:color w:val="000000"/>
-          <w:sz w:val="24"/>
-          <w:szCs w:val="24"/>
-          <w:lang w:val="en-US"/>
-        </w:rPr>
-        <w:t>.</w:t>
-      </w:r>
-      <w:r>
-        <w:rPr>
-          <w:rFonts w:ascii="Arial" w:eastAsia="Times New Roman" w:hAnsi="Arial" w:cs="Arial"/>
-          <w:color w:val="000000"/>
-          <w:sz w:val="24"/>
-          <w:szCs w:val="24"/>
-          <w:lang w:val="en-US"/>
-        </w:rPr>
-        <w:t xml:space="preserve"> </w:t>
-      </w:r>
-      <w:commentRangeStart w:id="21"/>
-      <w:r>
-        <w:rPr>
-          <w:rFonts w:ascii="Arial" w:eastAsia="Times New Roman" w:hAnsi="Arial" w:cs="Arial"/>
-          <w:color w:val="000000"/>
-          <w:sz w:val="24"/>
-          <w:szCs w:val="24"/>
-          <w:lang w:val="en-US"/>
-        </w:rPr>
-        <w:t>We found that raw plot-level alpha diversity [R] differed as much within meadows as among meadows</w:t>
-      </w:r>
-      <w:r>
-        <w:rPr>
-          <w:rFonts w:ascii="Arial" w:eastAsia="Times New Roman" w:hAnsi="Arial" w:cs="Arial"/>
-          <w:color w:val="000000"/>
-          <w:sz w:val="24"/>
-          <w:szCs w:val="24"/>
-          <w:lang w:val="en-US"/>
-        </w:rPr>
-        <w:t xml:space="preserve"> (Figure 2A)</w:t>
-      </w:r>
-      <w:r>
-        <w:rPr>
-          <w:rFonts w:ascii="Arial" w:eastAsia="Times New Roman" w:hAnsi="Arial" w:cs="Arial"/>
-          <w:color w:val="000000"/>
-          <w:sz w:val="24"/>
-          <w:szCs w:val="24"/>
-          <w:lang w:val="en-US"/>
-        </w:rPr>
-        <w:t xml:space="preserve">, with the exception of high alpha diversity at </w:t>
-      </w:r>
-      <w:r>
-        <w:rPr>
-          <w:rFonts w:ascii="Arial" w:eastAsia="Times New Roman" w:hAnsi="Arial" w:cs="Arial"/>
-          <w:color w:val="000000"/>
-          <w:sz w:val="24"/>
-          <w:szCs w:val="24"/>
-          <w:lang w:val="en-US"/>
-        </w:rPr>
-        <w:t>RP</w:t>
-      </w:r>
-      <w:r>
-        <w:rPr>
-          <w:rFonts w:ascii="Arial" w:eastAsia="Times New Roman" w:hAnsi="Arial" w:cs="Arial"/>
-          <w:color w:val="000000"/>
-          <w:sz w:val="24"/>
-          <w:szCs w:val="24"/>
-          <w:lang w:val="en-US"/>
-        </w:rPr>
-        <w:t xml:space="preserve"> and </w:t>
-      </w:r>
-      <w:r>
-        <w:rPr>
-          <w:rFonts w:ascii="Arial" w:eastAsia="Times New Roman" w:hAnsi="Arial" w:cs="Arial"/>
-          <w:color w:val="000000"/>
-          <w:sz w:val="24"/>
-          <w:szCs w:val="24"/>
-          <w:lang w:val="en-US"/>
-        </w:rPr>
-        <w:t>BI</w:t>
-      </w:r>
-      <w:r>
-        <w:rPr>
-          <w:rFonts w:ascii="Arial" w:eastAsia="Times New Roman" w:hAnsi="Arial" w:cs="Arial"/>
-          <w:color w:val="000000"/>
-          <w:sz w:val="24"/>
-          <w:szCs w:val="24"/>
-          <w:lang w:val="en-US"/>
-        </w:rPr>
-        <w:t xml:space="preserve"> (F = 8.9, df = 8, 136, P &lt; 0.001). We observed similar patterns in Shannon diversity (F = 4.6, df = 8, 136, P &lt; 0.001) and Simpson diversity (F = 3.8, df = 8, 136, P &lt; 0.001)</w:t>
-      </w:r>
-      <w:r>
-        <w:rPr>
-          <w:rFonts w:ascii="Arial" w:eastAsia="Times New Roman" w:hAnsi="Arial" w:cs="Arial"/>
-          <w:color w:val="000000"/>
-          <w:sz w:val="24"/>
-          <w:szCs w:val="24"/>
-          <w:lang w:val="en-US"/>
-        </w:rPr>
-        <w:t xml:space="preserve">, though for these metrics </w:t>
-      </w:r>
-      <w:r>
-        <w:rPr>
-          <w:rFonts w:ascii="Arial" w:eastAsia="Times New Roman" w:hAnsi="Arial" w:cs="Arial"/>
-          <w:color w:val="000000"/>
-          <w:sz w:val="24"/>
-          <w:szCs w:val="24"/>
-          <w:lang w:val="en-US"/>
-        </w:rPr>
-        <w:t>BI</w:t>
-      </w:r>
-      <w:r>
-        <w:rPr>
-          <w:rFonts w:ascii="Arial" w:eastAsia="Times New Roman" w:hAnsi="Arial" w:cs="Arial"/>
-          <w:color w:val="000000"/>
-          <w:sz w:val="24"/>
-          <w:szCs w:val="24"/>
-          <w:lang w:val="en-US"/>
-        </w:rPr>
-        <w:t xml:space="preserve"> is not different, and </w:t>
-      </w:r>
-      <w:r>
-        <w:rPr>
-          <w:rFonts w:ascii="Arial" w:eastAsia="Times New Roman" w:hAnsi="Arial" w:cs="Arial"/>
-          <w:color w:val="000000"/>
-          <w:sz w:val="24"/>
-          <w:szCs w:val="24"/>
-          <w:lang w:val="en-US"/>
-        </w:rPr>
-        <w:t>DC</w:t>
-      </w:r>
-      <w:r>
-        <w:rPr>
-          <w:rFonts w:ascii="Arial" w:eastAsia="Times New Roman" w:hAnsi="Arial" w:cs="Arial"/>
-          <w:color w:val="000000"/>
-          <w:sz w:val="24"/>
-          <w:szCs w:val="24"/>
-          <w:lang w:val="en-US"/>
-        </w:rPr>
-        <w:t xml:space="preserve"> has lower within-plot evenness than other meadows (Figure 2)</w:t>
-      </w:r>
-      <w:r>
-        <w:rPr>
-          <w:rFonts w:ascii="Arial" w:eastAsia="Times New Roman" w:hAnsi="Arial" w:cs="Arial"/>
-          <w:color w:val="000000"/>
-          <w:sz w:val="24"/>
-          <w:szCs w:val="24"/>
-          <w:lang w:val="en-US"/>
-        </w:rPr>
-        <w:t xml:space="preserve">. Rarified diversity estimates are more variable among meadows (Figure 2C; F = 3.62, df = 8, 120, P = 0.002). The higher diversity of </w:t>
-      </w:r>
-      <w:r>
-        <w:rPr>
-          <w:rFonts w:ascii="Arial" w:eastAsia="Times New Roman" w:hAnsi="Arial" w:cs="Arial"/>
-          <w:color w:val="000000"/>
-          <w:sz w:val="24"/>
-          <w:szCs w:val="24"/>
-          <w:lang w:val="en-US"/>
-        </w:rPr>
-        <w:t>RP</w:t>
-      </w:r>
-      <w:r>
-        <w:rPr>
-          <w:rFonts w:ascii="Arial" w:eastAsia="Times New Roman" w:hAnsi="Arial" w:cs="Arial"/>
-          <w:color w:val="000000"/>
-          <w:sz w:val="24"/>
-          <w:szCs w:val="24"/>
-          <w:lang w:val="en-US"/>
-        </w:rPr>
-        <w:t xml:space="preserve">, lower S of </w:t>
-      </w:r>
-      <w:r>
-        <w:rPr>
-          <w:rFonts w:ascii="Arial" w:eastAsia="Times New Roman" w:hAnsi="Arial" w:cs="Arial"/>
-          <w:color w:val="000000"/>
-          <w:sz w:val="24"/>
-          <w:szCs w:val="24"/>
-          <w:lang w:val="en-US"/>
-        </w:rPr>
-        <w:t>DC</w:t>
-      </w:r>
-      <w:r>
-        <w:rPr>
-          <w:rFonts w:ascii="Arial" w:eastAsia="Times New Roman" w:hAnsi="Arial" w:cs="Arial"/>
-          <w:color w:val="000000"/>
-          <w:sz w:val="24"/>
-          <w:szCs w:val="24"/>
-          <w:lang w:val="en-US"/>
-        </w:rPr>
-        <w:t>, and differences in ENS were not explained by meadow-scale predictors such as position in the watershed, shoot density, meadow area or fetch (Appendix Table 1).</w:t>
-      </w:r>
-      <w:r>
-        <w:rPr>
-          <w:rFonts w:ascii="Arial" w:eastAsia="Times New Roman" w:hAnsi="Arial" w:cs="Arial"/>
-          <w:color w:val="000000"/>
-          <w:sz w:val="24"/>
-          <w:szCs w:val="24"/>
-          <w:lang w:val="en-US"/>
-        </w:rPr>
-        <w:t xml:space="preserve"> </w:t>
-      </w:r>
-      <w:commentRangeEnd w:id="21"/>
-      <w:r>
-        <w:rPr>
-          <w:rStyle w:val="CommentReference"/>
-        </w:rPr>
-        <w:commentReference w:id="21"/>
+        <w:commentReference w:id="52"/>
       </w:r>
     </w:p>
     <w:p>
@@ -10249,18 +10780,7 @@
           <w:szCs w:val="24"/>
           <w:lang w:val="en-US"/>
         </w:rPr>
-        <w:t xml:space="preserve"> plots, varied substantially among </w:t>
-      </w:r>
-      <w:r>
-        <w:rPr>
-          <w:rFonts w:ascii="Arial" w:eastAsia="Times New Roman" w:hAnsi="Arial" w:cs="Arial"/>
-          <w:color w:val="000000"/>
-          <w:sz w:val="24"/>
-          <w:szCs w:val="24"/>
-          <w:lang w:val="en-US"/>
-        </w:rPr>
-        <w:lastRenderedPageBreak/>
-        <w:t>meadows</w:t>
+        <w:t xml:space="preserve"> plots, varied substantially among meadows</w:t>
       </w:r>
       <w:r>
         <w:rPr>
@@ -10480,7 +11000,7 @@
         </w:rPr>
         <w:t xml:space="preserve"> (</w:t>
       </w:r>
-      <w:commentRangeStart w:id="22"/>
+      <w:commentRangeStart w:id="57"/>
       <w:r>
         <w:rPr>
           <w:rFonts w:ascii="Arial" w:eastAsia="Times New Roman" w:hAnsi="Arial" w:cs="Arial"/>
@@ -10491,12 +11011,12 @@
         </w:rPr>
         <w:t>Appendix 6</w:t>
       </w:r>
-      <w:commentRangeEnd w:id="22"/>
+      <w:commentRangeEnd w:id="57"/>
       <w:r>
         <w:rPr>
           <w:rStyle w:val="CommentReference"/>
         </w:rPr>
-        <w:commentReference w:id="22"/>
+        <w:commentReference w:id="57"/>
       </w:r>
       <w:r>
         <w:rPr>
@@ -10869,6 +11389,7 @@
           <w:szCs w:val="24"/>
           <w:lang w:val="en-US"/>
         </w:rPr>
+        <w:lastRenderedPageBreak/>
         <w:t xml:space="preserve">Temporal biodiversity patterns </w:t>
       </w:r>
     </w:p>
@@ -11092,18 +11613,7 @@
           <w:szCs w:val="24"/>
           <w:lang w:val="en-US"/>
         </w:rPr>
-        <w:t xml:space="preserve">), </w:t>
-      </w:r>
-      <w:r>
-        <w:rPr>
-          <w:rFonts w:ascii="Arial" w:eastAsia="Times New Roman" w:hAnsi="Arial" w:cs="Arial"/>
-          <w:color w:val="000000"/>
-          <w:sz w:val="24"/>
-          <w:szCs w:val="24"/>
-          <w:lang w:val="en-US"/>
-        </w:rPr>
-        <w:lastRenderedPageBreak/>
-        <w:t xml:space="preserve">while </w:t>
+        <w:t xml:space="preserve">), while </w:t>
       </w:r>
       <w:r>
         <w:rPr>
@@ -11660,7 +12170,18 @@
           <w:szCs w:val="24"/>
           <w:lang w:val="en-US"/>
         </w:rPr>
-        <w:t xml:space="preserve">. abundance increased more than ten-fold (from an average of 16 individuals/plot to 237 individuals/plot) from early to mid-summer, but by late summer a recruitment event of </w:t>
+        <w:t xml:space="preserve">. abundance increased more </w:t>
+      </w:r>
+      <w:r>
+        <w:rPr>
+          <w:rFonts w:ascii="Arial" w:eastAsia="Times New Roman" w:hAnsi="Arial" w:cs="Arial"/>
+          <w:color w:val="000000"/>
+          <w:sz w:val="24"/>
+          <w:szCs w:val="24"/>
+          <w:lang w:val="en-US"/>
+        </w:rPr>
+        <w:lastRenderedPageBreak/>
+        <w:t xml:space="preserve">than ten-fold (from an average of 16 individuals/plot to 237 individuals/plot) from early to mid-summer, but by late summer a recruitment event of </w:t>
       </w:r>
       <w:r>
         <w:rPr>
@@ -11815,18 +12336,7 @@
           <w:szCs w:val="24"/>
           <w:lang w:val="en-US"/>
         </w:rPr>
-        <w:t xml:space="preserve"> recruitment </w:t>
-      </w:r>
-      <w:r>
-        <w:rPr>
-          <w:rFonts w:ascii="Arial" w:eastAsia="Times New Roman" w:hAnsi="Arial" w:cs="Arial"/>
-          <w:color w:val="000000"/>
-          <w:sz w:val="24"/>
-          <w:szCs w:val="24"/>
-          <w:lang w:val="en-US"/>
-        </w:rPr>
-        <w:lastRenderedPageBreak/>
-        <w:t xml:space="preserve">event occurred at two sites, while a major mussel recruitment event occurred at other sites including </w:t>
+        <w:t xml:space="preserve"> recruitment event occurred at two sites, while a major mussel recruitment event occurred at other sites including </w:t>
       </w:r>
       <w:r>
         <w:rPr>
@@ -12502,6 +13012,7 @@
           <w:szCs w:val="24"/>
           <w:lang w:val="en-US"/>
         </w:rPr>
+        <w:lastRenderedPageBreak/>
         <w:t>DISCUSSION</w:t>
       </w:r>
     </w:p>
@@ -12586,7 +13097,31 @@
           <w:szCs w:val="24"/>
           <w:lang w:val="en-US"/>
         </w:rPr>
-        <w:t>(Hemminga and Duarte 2000, Duffy et al. 2015)</w:t>
+        <w:t>(Hemminga and Duarte 2000, Duffy et al. 2015</w:t>
+      </w:r>
+      <w:ins w:id="58" w:author="Mary O'Connor" w:date="2017-04-30T08:58:00Z">
+        <w:r>
+          <w:rPr>
+            <w:rFonts w:ascii="Arial" w:eastAsia="Times New Roman" w:hAnsi="Arial" w:cs="Arial"/>
+            <w:noProof/>
+            <w:color w:val="000000"/>
+            <w:sz w:val="24"/>
+            <w:szCs w:val="24"/>
+            <w:lang w:val="en-US"/>
+          </w:rPr>
+          <w:t>, Heck and Williams 2000</w:t>
+        </w:r>
+      </w:ins>
+      <w:r>
+        <w:rPr>
+          <w:rFonts w:ascii="Arial" w:eastAsia="Times New Roman" w:hAnsi="Arial" w:cs="Arial"/>
+          <w:noProof/>
+          <w:color w:val="000000"/>
+          <w:sz w:val="24"/>
+          <w:szCs w:val="24"/>
+          <w:lang w:val="en-US"/>
+        </w:rPr>
+        <w:t>)</w:t>
       </w:r>
       <w:r>
         <w:rPr>
@@ -12616,18 +13151,7 @@
           <w:szCs w:val="24"/>
           <w:lang w:val="en-US"/>
         </w:rPr>
-        <w:t xml:space="preserve">hough spatial patterns in diversity </w:t>
-      </w:r>
-      <w:r>
-        <w:rPr>
-          <w:rFonts w:ascii="Arial" w:eastAsia="Times New Roman" w:hAnsi="Arial" w:cs="Arial"/>
-          <w:color w:val="000000"/>
-          <w:sz w:val="24"/>
-          <w:szCs w:val="24"/>
-          <w:lang w:val="en-US"/>
-        </w:rPr>
-        <w:lastRenderedPageBreak/>
-        <w:t>have been documented</w:t>
+        <w:t>hough spatial patterns in diversity have been documented</w:t>
       </w:r>
       <w:r>
         <w:rPr>
@@ -12758,46 +13282,108 @@
           <w:szCs w:val="24"/>
           <w:lang w:val="en-US"/>
         </w:rPr>
-        <w:t xml:space="preserve">non-random spatial patterns in species composition and turnover distinguished meadows within the Barkley Sound seascape. In contrast, </w:t>
-      </w:r>
-      <w:r>
-        <w:rPr>
-          <w:rFonts w:ascii="Arial" w:eastAsia="Times New Roman" w:hAnsi="Arial" w:cs="Arial"/>
-          <w:color w:val="000000"/>
-          <w:sz w:val="24"/>
-          <w:szCs w:val="24"/>
-          <w:lang w:val="en-US"/>
-        </w:rPr>
-        <w:t>alpha diversity (ENS) was stable over space and tim</w:t>
-      </w:r>
-      <w:r>
-        <w:rPr>
-          <w:rFonts w:ascii="Arial" w:eastAsia="Times New Roman" w:hAnsi="Arial" w:cs="Arial"/>
-          <w:color w:val="000000"/>
-          <w:sz w:val="24"/>
-          <w:szCs w:val="24"/>
-          <w:lang w:val="en-US"/>
-        </w:rPr>
-        <w:t xml:space="preserve">e </w:t>
-      </w:r>
-      <w:commentRangeStart w:id="23"/>
-      <w:r>
-        <w:rPr>
-          <w:rFonts w:ascii="Arial" w:eastAsia="Times New Roman" w:hAnsi="Arial" w:cs="Arial"/>
-          <w:color w:val="000000"/>
-          <w:sz w:val="24"/>
-          <w:szCs w:val="24"/>
-          <w:lang w:val="en-US"/>
-        </w:rPr>
-        <w:t>at both spatial scales</w:t>
-      </w:r>
-      <w:commentRangeEnd w:id="23"/>
-      <w:r>
-        <w:rPr>
-          <w:rStyle w:val="CommentReference"/>
-        </w:rPr>
-        <w:commentReference w:id="23"/>
-      </w:r>
+        <w:t xml:space="preserve">non-random spatial patterns in species composition and turnover distinguished meadows within the </w:t>
+      </w:r>
+      <w:del w:id="59" w:author="Mary O'Connor" w:date="2017-04-30T08:59:00Z">
+        <w:r>
+          <w:rPr>
+            <w:rFonts w:ascii="Arial" w:eastAsia="Times New Roman" w:hAnsi="Arial" w:cs="Arial"/>
+            <w:color w:val="000000"/>
+            <w:sz w:val="24"/>
+            <w:szCs w:val="24"/>
+            <w:lang w:val="en-US"/>
+          </w:rPr>
+          <w:delText>Barkley Sound</w:delText>
+        </w:r>
+      </w:del>
+      <w:ins w:id="60" w:author="Mary O'Connor" w:date="2017-04-30T08:59:00Z">
+        <w:r>
+          <w:rPr>
+            <w:rFonts w:ascii="Arial" w:eastAsia="Times New Roman" w:hAnsi="Arial" w:cs="Arial"/>
+            <w:color w:val="000000"/>
+            <w:sz w:val="24"/>
+            <w:szCs w:val="24"/>
+            <w:lang w:val="en-US"/>
+          </w:rPr>
+          <w:t>Trevor Channel</w:t>
+        </w:r>
+      </w:ins>
+      <w:r>
+        <w:rPr>
+          <w:rFonts w:ascii="Arial" w:eastAsia="Times New Roman" w:hAnsi="Arial" w:cs="Arial"/>
+          <w:color w:val="000000"/>
+          <w:sz w:val="24"/>
+          <w:szCs w:val="24"/>
+          <w:lang w:val="en-US"/>
+        </w:rPr>
+        <w:t xml:space="preserve"> seascape. In contrast, </w:t>
+      </w:r>
+      <w:r>
+        <w:rPr>
+          <w:rFonts w:ascii="Arial" w:eastAsia="Times New Roman" w:hAnsi="Arial" w:cs="Arial"/>
+          <w:color w:val="000000"/>
+          <w:sz w:val="24"/>
+          <w:szCs w:val="24"/>
+          <w:lang w:val="en-US"/>
+        </w:rPr>
+        <w:t>alpha diversity (</w:t>
+      </w:r>
+      <w:ins w:id="61" w:author="Mary O'Connor" w:date="2017-04-30T08:59:00Z">
+        <w:r>
+          <w:rPr>
+            <w:rFonts w:ascii="Arial" w:eastAsia="Times New Roman" w:hAnsi="Arial" w:cs="Arial"/>
+            <w:color w:val="000000"/>
+            <w:sz w:val="24"/>
+            <w:szCs w:val="24"/>
+            <w:lang w:val="en-US"/>
+          </w:rPr>
+          <w:t xml:space="preserve">species richness and </w:t>
+        </w:r>
+      </w:ins>
+      <w:r>
+        <w:rPr>
+          <w:rFonts w:ascii="Arial" w:eastAsia="Times New Roman" w:hAnsi="Arial" w:cs="Arial"/>
+          <w:color w:val="000000"/>
+          <w:sz w:val="24"/>
+          <w:szCs w:val="24"/>
+          <w:lang w:val="en-US"/>
+        </w:rPr>
+        <w:t>ENS) was stable over space and tim</w:t>
+      </w:r>
+      <w:r>
+        <w:rPr>
+          <w:rFonts w:ascii="Arial" w:eastAsia="Times New Roman" w:hAnsi="Arial" w:cs="Arial"/>
+          <w:color w:val="000000"/>
+          <w:sz w:val="24"/>
+          <w:szCs w:val="24"/>
+          <w:lang w:val="en-US"/>
+        </w:rPr>
+        <w:t>e</w:t>
+      </w:r>
+      <w:del w:id="62" w:author="Mary O'Connor" w:date="2017-04-30T08:59:00Z">
+        <w:r>
+          <w:rPr>
+            <w:rFonts w:ascii="Arial" w:eastAsia="Times New Roman" w:hAnsi="Arial" w:cs="Arial"/>
+            <w:color w:val="000000"/>
+            <w:sz w:val="24"/>
+            <w:szCs w:val="24"/>
+            <w:lang w:val="en-US"/>
+          </w:rPr>
+          <w:delText xml:space="preserve"> </w:delText>
+        </w:r>
+        <w:bookmarkStart w:id="63" w:name="_GoBack"/>
+        <w:bookmarkEnd w:id="63"/>
+        <w:r>
+          <w:rPr>
+            <w:rFonts w:ascii="Arial" w:eastAsia="Times New Roman" w:hAnsi="Arial" w:cs="Arial"/>
+            <w:color w:val="000000"/>
+            <w:sz w:val="24"/>
+            <w:szCs w:val="24"/>
+            <w:lang w:val="en-US"/>
+          </w:rPr>
+          <w:delText>at both spatial scales</w:delText>
+        </w:r>
+      </w:del>
       <w:r>
         <w:rPr>
           <w:rFonts w:ascii="Arial" w:eastAsia="Times New Roman" w:hAnsi="Arial" w:cs="Arial"/>
@@ -13084,6 +13670,7 @@
           <w:sz w:val="24"/>
           <w:szCs w:val="24"/>
         </w:rPr>
+        <w:lastRenderedPageBreak/>
         <w:tab/>
       </w:r>
       <w:r>
@@ -13161,17 +13748,7 @@
           <w:sz w:val="24"/>
           <w:szCs w:val="24"/>
         </w:rPr>
-        <w:t xml:space="preserve">(Leibold and </w:t>
-      </w:r>
-      <w:r>
-        <w:rPr>
-          <w:rFonts w:ascii="Arial" w:eastAsia="Times New Roman" w:hAnsi="Arial" w:cs="Arial"/>
-          <w:noProof/>
-          <w:sz w:val="24"/>
-          <w:szCs w:val="24"/>
-        </w:rPr>
-        <w:lastRenderedPageBreak/>
-        <w:t>Mikkelson 2002, Presley et al. 2010, Henriques-Silva et al. 2013)</w:t>
+        <w:t>(Leibold and Mikkelson 2002, Presley et al. 2010, Henriques-Silva et al. 2013)</w:t>
       </w:r>
       <w:r>
         <w:rPr>
@@ -13775,7 +14352,18 @@
           <w:szCs w:val="24"/>
           <w:lang w:val="en-US"/>
         </w:rPr>
-        <w:t xml:space="preserve">, we did not observe more species per plot in larger meadows than smaller ones. </w:t>
+        <w:t xml:space="preserve">, we did not observe more </w:t>
+      </w:r>
+      <w:r>
+        <w:rPr>
+          <w:rFonts w:ascii="Arial" w:eastAsia="Times New Roman" w:hAnsi="Arial" w:cs="Arial"/>
+          <w:color w:val="000000"/>
+          <w:sz w:val="24"/>
+          <w:szCs w:val="24"/>
+          <w:lang w:val="en-US"/>
+        </w:rPr>
+        <w:lastRenderedPageBreak/>
+        <w:t xml:space="preserve">species per plot in larger meadows than smaller ones. </w:t>
       </w:r>
       <w:r>
         <w:rPr>
@@ -13825,7 +14413,6 @@
           <w:szCs w:val="24"/>
           <w:lang w:val="en-US"/>
         </w:rPr>
-        <w:lastRenderedPageBreak/>
         <w:t>Still, with</w:t>
       </w:r>
       <w:r>
@@ -14231,7 +14818,18 @@
           <w:szCs w:val="24"/>
           <w:lang w:val="en-US"/>
         </w:rPr>
-        <w:t xml:space="preserve"> that suggests a role for landscape-scale dispersal</w:t>
+        <w:t xml:space="preserve"> that suggests a role for </w:t>
+      </w:r>
+      <w:r>
+        <w:rPr>
+          <w:rFonts w:ascii="Arial" w:eastAsia="Times New Roman" w:hAnsi="Arial" w:cs="Arial"/>
+          <w:color w:val="000000"/>
+          <w:sz w:val="24"/>
+          <w:szCs w:val="24"/>
+          <w:lang w:val="en-US"/>
+        </w:rPr>
+        <w:lastRenderedPageBreak/>
+        <w:t>landscape-scale dispersal</w:t>
       </w:r>
       <w:r>
         <w:rPr>
@@ -14283,18 +14881,7 @@
           <w:szCs w:val="24"/>
           <w:lang w:val="en-US"/>
         </w:rPr>
-        <w:t xml:space="preserve"> beta diversity estimates for seagrass-associated epifauna. These studies have typically focused on directional beta </w:t>
-      </w:r>
-      <w:r>
-        <w:rPr>
-          <w:rFonts w:ascii="Arial" w:eastAsia="Times New Roman" w:hAnsi="Arial" w:cs="Arial"/>
-          <w:color w:val="000000"/>
-          <w:sz w:val="24"/>
-          <w:szCs w:val="24"/>
-          <w:lang w:val="en-US"/>
-        </w:rPr>
-        <w:lastRenderedPageBreak/>
-        <w:t>diversity, i.e., beta diversity along some gradient</w:t>
+        <w:t xml:space="preserve"> beta diversity estimates for seagrass-associated epifauna. These studies have typically focused on directional beta diversity, i.e., beta diversity along some gradient</w:t>
       </w:r>
       <w:r>
         <w:rPr>
@@ -14715,7 +15302,7 @@
           <w:szCs w:val="24"/>
           <w:lang w:val="en-US"/>
         </w:rPr>
-        <w:t xml:space="preserve">Grazer taxa such as amphipods and isopods with continuous population dynamics and overlapping generations increased between May and July at all sites except NB. This latter pattern suggests some site-level factors such as food availability, seasonal warming, or reduction in predation between May and July that was then reversed in DC, </w:t>
+        <w:t xml:space="preserve">Grazer </w:t>
       </w:r>
       <w:r>
         <w:rPr>
@@ -14725,7 +15312,7 @@
           <w:lang w:val="en-US"/>
         </w:rPr>
         <w:lastRenderedPageBreak/>
-        <w:t>CB and NB by August. Despite this variation in univariate metrics and the identities of dominant species, multivariate metrics suggested composition overall was relatively stable through time, suggesting that the differences in abundance and richness are reflecting changes in dominance</w:t>
+        <w:t>taxa such as amphipods and isopods with continuous population dynamics and overlapping generations increased between May and July at all sites except NB. This latter pattern suggests some site-level factors such as food availability, seasonal warming, or reduction in predation between May and July that was then reversed in DC, CB and NB by August. Despite this variation in univariate metrics and the identities of dominant species, multivariate metrics suggested composition overall was relatively stable through time, suggesting that the differences in abundance and richness are reflecting changes in dominance</w:t>
       </w:r>
       <w:r>
         <w:rPr>
@@ -15027,6 +15614,7 @@
           <w:szCs w:val="24"/>
           <w:lang w:val="en-US"/>
         </w:rPr>
+        <w:lastRenderedPageBreak/>
         <w:t xml:space="preserve">In </w:t>
       </w:r>
       <w:r>
@@ -15168,7 +15756,6 @@
           <w:szCs w:val="24"/>
           <w:lang w:val="en-US"/>
         </w:rPr>
-        <w:lastRenderedPageBreak/>
         <w:t xml:space="preserve">appears to host a subset of epifaunal species observed in the larger region. These patterns are indicative of a metacommunity system, and suggest that processes that maintain diversity in eelgrass communities may reflect a seascape of many meadows connected through dispersal. If true, </w:t>
       </w:r>
       <w:r>
@@ -15339,7 +15926,18 @@
           <w:szCs w:val="24"/>
           <w:lang w:val="en-US"/>
         </w:rPr>
-        <w:t xml:space="preserve"> for their administrative support.  Financial support for this project was provided by Bamfield Marine Sciences Cent</w:t>
+        <w:t xml:space="preserve"> for their administrative </w:t>
+      </w:r>
+      <w:r>
+        <w:rPr>
+          <w:rFonts w:ascii="Arial" w:eastAsia="Times New Roman" w:hAnsi="Arial" w:cs="Arial"/>
+          <w:color w:val="000000"/>
+          <w:sz w:val="24"/>
+          <w:szCs w:val="24"/>
+          <w:lang w:val="en-US"/>
+        </w:rPr>
+        <w:lastRenderedPageBreak/>
+        <w:t>support.  Financial support for this project was provided by Bamfield Marine Sciences Cent</w:t>
       </w:r>
       <w:r>
         <w:rPr>
@@ -15393,7 +15991,6 @@
           <w:szCs w:val="24"/>
           <w:lang w:val="en-US"/>
         </w:rPr>
-        <w:lastRenderedPageBreak/>
         <w:t>LITERATURE CITED</w:t>
       </w:r>
     </w:p>
@@ -15552,7 +16149,16 @@
           <w:noProof/>
           <w:sz w:val="24"/>
         </w:rPr>
-        <w:t>Boström, C., S. Baden, A. C. Bockelmann, K. Dromph, S. Fredriksen, C. Gustafsson, D. Krause-Jensen, T. Moller, S. L. Nielsen, B. Olesen, J. Olsen, L. Pihl, and E. Rinde. 2014. Distribution, structure and function of Nordic eelgrass (Zostera marina) ecosystems: implications for coastal management and conservation. Aquatic Conservation-Marine and Freshwater Ecosystems 24:410–434.</w:t>
+        <w:t xml:space="preserve">Boström, C., S. Baden, A. C. Bockelmann, K. Dromph, S. Fredriksen, C. Gustafsson, D. Krause-Jensen, T. Moller, S. L. Nielsen, B. Olesen, J. Olsen, L. Pihl, and E. Rinde. </w:t>
+      </w:r>
+      <w:r>
+        <w:rPr>
+          <w:rFonts w:ascii="Arial" w:eastAsia="Times New Roman" w:hAnsi="Arial" w:cs="Arial"/>
+          <w:noProof/>
+          <w:sz w:val="24"/>
+        </w:rPr>
+        <w:lastRenderedPageBreak/>
+        <w:t>2014. Distribution, structure and function of Nordic eelgrass (Zostera marina) ecosystems: implications for coastal management and conservation. Aquatic Conservation-Marine and Freshwater Ecosystems 24:410–434.</w:t>
       </w:r>
     </w:p>
     <w:p>
@@ -15575,16 +16181,7 @@
           <w:noProof/>
           <w:sz w:val="24"/>
         </w:rPr>
-        <w:t xml:space="preserve">Boström, C., K. O’Brien, C. Roos, and J. Ekebom. 2006. Environmental variables explaining structural and functional diversity of seagrass macrofauna in an </w:t>
-      </w:r>
-      <w:r>
-        <w:rPr>
-          <w:rFonts w:ascii="Arial" w:eastAsia="Times New Roman" w:hAnsi="Arial" w:cs="Arial"/>
-          <w:noProof/>
-          <w:sz w:val="24"/>
-        </w:rPr>
-        <w:lastRenderedPageBreak/>
-        <w:t>archipelago landscape. Journal of Experimental Marine Biology and Ecology 335:52–73.</w:t>
+        <w:t>Boström, C., K. O’Brien, C. Roos, and J. Ekebom. 2006. Environmental variables explaining structural and functional diversity of seagrass macrofauna in an archipelago landscape. Journal of Experimental Marine Biology and Ecology 335:52–73.</w:t>
       </w:r>
     </w:p>
     <w:p>
@@ -15745,6 +16342,7 @@
           <w:noProof/>
           <w:sz w:val="24"/>
         </w:rPr>
+        <w:lastRenderedPageBreak/>
         <w:t>Dauby, G., and O. J. Hardy. 2012. Sampled-based estimation of diversity sensu stricto by transforming Hurlbert diversities into effective number of species. Ecography 35:661–672.</w:t>
       </w:r>
     </w:p>
@@ -15768,16 +16366,7 @@
           <w:noProof/>
           <w:sz w:val="24"/>
         </w:rPr>
-        <w:t xml:space="preserve">DeTroch, M., F. Fiers, and M. Vincx. 2001. Alpha and beta diversity of harpacticoid copepods in a tropical seagrass bed: the relation between diversity and species’ </w:t>
-      </w:r>
-      <w:r>
-        <w:rPr>
-          <w:rFonts w:ascii="Arial" w:eastAsia="Times New Roman" w:hAnsi="Arial" w:cs="Arial"/>
-          <w:noProof/>
-          <w:sz w:val="24"/>
-        </w:rPr>
-        <w:lastRenderedPageBreak/>
-        <w:t>range size distribution. Marine Ecology Progress Series 215:225–236.</w:t>
+        <w:t>DeTroch, M., F. Fiers, and M. Vincx. 2001. Alpha and beta diversity of harpacticoid copepods in a tropical seagrass bed: the relation between diversity and species’ range size distribution. Marine Ecology Progress Series 215:225–236.</w:t>
       </w:r>
     </w:p>
     <w:p>
@@ -15915,7 +16504,16 @@
           <w:noProof/>
           <w:sz w:val="24"/>
         </w:rPr>
-        <w:t>Heck Jr., K. L., and J. F. Valentine. 2006. Plant–herbivore interactions in seagrass meadows. Journal of Experimental Marine Biology and Ecology 330:420–436.</w:t>
+        <w:t xml:space="preserve">Heck Jr., K. L., and J. F. Valentine. 2006. Plant–herbivore interactions in seagrass </w:t>
+      </w:r>
+      <w:r>
+        <w:rPr>
+          <w:rFonts w:ascii="Arial" w:eastAsia="Times New Roman" w:hAnsi="Arial" w:cs="Arial"/>
+          <w:noProof/>
+          <w:sz w:val="24"/>
+        </w:rPr>
+        <w:lastRenderedPageBreak/>
+        <w:t>meadows. Journal of Experimental Marine Biology and Ecology 330:420–436.</w:t>
       </w:r>
     </w:p>
     <w:p>
@@ -15961,16 +16559,7 @@
           <w:noProof/>
           <w:sz w:val="24"/>
         </w:rPr>
-        <w:t xml:space="preserve">Henriques-Silva, R., Z. Lindo, and P. R. Peres-Neto. 2013. A community of metacommunities: exploring patterns in species distributions across large </w:t>
-      </w:r>
-      <w:r>
-        <w:rPr>
-          <w:rFonts w:ascii="Arial" w:eastAsia="Times New Roman" w:hAnsi="Arial" w:cs="Arial"/>
-          <w:noProof/>
-          <w:sz w:val="24"/>
-        </w:rPr>
-        <w:lastRenderedPageBreak/>
-        <w:t>geographical areas. Ecology 94:627–639.</w:t>
+        <w:t>Henriques-Silva, R., Z. Lindo, and P. R. Peres-Neto. 2013. A community of metacommunities: exploring patterns in species distributions across large geographical areas. Ecology 94:627–639.</w:t>
       </w:r>
     </w:p>
     <w:p>
@@ -16108,7 +16697,16 @@
           <w:noProof/>
           <w:sz w:val="24"/>
         </w:rPr>
-        <w:t>Light, S. F., and J. T. Carlton. 2007. The Light and Smith manual: intertidal invertebrates from central California to Oregon. Univ of California Press.</w:t>
+        <w:t xml:space="preserve">Light, S. F., and J. T. Carlton. 2007. The Light and Smith manual: intertidal </w:t>
+      </w:r>
+      <w:r>
+        <w:rPr>
+          <w:rFonts w:ascii="Arial" w:eastAsia="Times New Roman" w:hAnsi="Arial" w:cs="Arial"/>
+          <w:noProof/>
+          <w:sz w:val="24"/>
+        </w:rPr>
+        <w:lastRenderedPageBreak/>
+        <w:t>invertebrates from central California to Oregon. Univ of California Press.</w:t>
       </w:r>
     </w:p>
     <w:p>
@@ -16154,7 +16752,6 @@
           <w:noProof/>
           <w:sz w:val="24"/>
         </w:rPr>
-        <w:lastRenderedPageBreak/>
         <w:t>Mason, B., R. Knight, and L. Boyer. 2015. Eelgrass Community Mapping Network. http://cmnmaps.ca/EELGRASS/.</w:t>
       </w:r>
     </w:p>
@@ -16316,7 +16913,16 @@
           <w:noProof/>
           <w:sz w:val="24"/>
         </w:rPr>
-        <w:t>Sanders, N. J., J. P. Lessard, M. C. Fitzpatrick, and R. R. Dunn. 2007. Temperature, but not productivity or geometry, predicts elevational diversity gradients in ants across spatial grains. Global Ecology and Biogeography 16:640–649.</w:t>
+        <w:t xml:space="preserve">Sanders, N. J., J. P. Lessard, M. C. Fitzpatrick, and R. R. Dunn. 2007. Temperature, but not productivity or geometry, predicts elevational diversity gradients in ants across </w:t>
+      </w:r>
+      <w:r>
+        <w:rPr>
+          <w:rFonts w:ascii="Arial" w:eastAsia="Times New Roman" w:hAnsi="Arial" w:cs="Arial"/>
+          <w:noProof/>
+          <w:sz w:val="24"/>
+        </w:rPr>
+        <w:lastRenderedPageBreak/>
+        <w:t>spatial grains. Global Ecology and Biogeography 16:640–649.</w:t>
       </w:r>
     </w:p>
     <w:p>
@@ -16385,7 +16991,6 @@
           <w:noProof/>
           <w:sz w:val="24"/>
         </w:rPr>
-        <w:lastRenderedPageBreak/>
         <w:t>Yamada, K., M. Hori, Y. Tanaka, N. Hasegawa, and M. Nakaoka. 2007. Temporal and spatial macrofaunal community changes along a salinity gradient in seagrass meadows of Akkeshi-ko estuary and Akkeshi Bay, northern Japan. Hydrobiologia 592:345–358.</w:t>
       </w:r>
     </w:p>
@@ -16432,7 +17037,7 @@
 
 <file path=word/comments.xml><?xml version="1.0" encoding="utf-8"?>
 <w:comments xmlns:wpc="http://schemas.microsoft.com/office/word/2010/wordprocessingCanvas" xmlns:mo="http://schemas.microsoft.com/office/mac/office/2008/main" xmlns:mc="http://schemas.openxmlformats.org/markup-compatibility/2006" xmlns:mv="urn:schemas-microsoft-com:mac:vml" xmlns:o="urn:schemas-microsoft-com:office:office" xmlns:r="http://schemas.openxmlformats.org/officeDocument/2006/relationships" xmlns:m="http://schemas.openxmlformats.org/officeDocument/2006/math" xmlns:v="urn:schemas-microsoft-com:vml" xmlns:wp14="http://schemas.microsoft.com/office/word/2010/wordprocessingDrawing" xmlns:wp="http://schemas.openxmlformats.org/drawingml/2006/wordprocessingDrawing" xmlns:w10="urn:schemas-microsoft-com:office:word" xmlns:w="http://schemas.openxmlformats.org/wordprocessingml/2006/main" xmlns:w14="http://schemas.microsoft.com/office/word/2010/wordml" xmlns:wpg="http://schemas.microsoft.com/office/word/2010/wordprocessingGroup" xmlns:wpi="http://schemas.microsoft.com/office/word/2010/wordprocessingInk" xmlns:wne="http://schemas.microsoft.com/office/word/2006/wordml" xmlns:wps="http://schemas.microsoft.com/office/word/2010/wordprocessingShape" mc:Ignorable="w14 wp14">
-  <w:comment w:id="15" w:author="Ross Whippo" w:date="2017-04-18T10:32:00Z" w:initials="RDBW">
+  <w:comment w:id="38" w:author="Ross Whippo" w:date="2017-04-30T08:33:00Z" w:initials="RDBW">
     <w:p>
       <w:pPr>
         <w:pStyle w:val="CommentText"/>
@@ -16457,11 +17062,11 @@
         <w:pStyle w:val="CommentText"/>
       </w:pPr>
       <w:r>
-        <w:t xml:space="preserve">MO: I did.  I don’t see these reported anywhere. </w:t>
+        <w:t>MO: I did. I checked them, they are fine.</w:t>
       </w:r>
     </w:p>
   </w:comment>
-  <w:comment w:id="16" w:author="Mary O'Connor" w:date="2017-04-18T10:34:00Z" w:initials="MO">
+  <w:comment w:id="39" w:author="Mary O'Connor" w:date="2017-04-18T10:34:00Z" w:initials="MO">
     <w:p>
       <w:pPr>
         <w:pStyle w:val="CommentText"/>
@@ -16477,7 +17082,7 @@
       </w:r>
     </w:p>
   </w:comment>
-  <w:comment w:id="19" w:author="Ross Whippo" w:date="2017-04-08T11:25:00Z" w:initials="RDBW">
+  <w:comment w:id="43" w:author="Mary O'Connor" w:date="2017-04-30T08:38:00Z" w:initials="MO">
     <w:p>
       <w:pPr>
         <w:pStyle w:val="CommentText"/>
@@ -16489,11 +17094,11 @@
         <w:annotationRef/>
       </w:r>
       <w:r>
-        <w:t>Can whoever ran table 3 run position in estuary against epiphyte values for this and fill in the results in table S3?</w:t>
+        <w:t xml:space="preserve">Table S2 has the data, but not these relationships. </w:t>
       </w:r>
     </w:p>
   </w:comment>
-  <w:comment w:id="17" w:author="Ross Whippo" w:date="2017-04-05T17:59:00Z" w:initials="RDBW">
+  <w:comment w:id="48" w:author="Ross Whippo" w:date="2017-04-08T11:25:00Z" w:initials="RDBW">
     <w:p>
       <w:pPr>
         <w:pStyle w:val="CommentText"/>
@@ -16505,11 +17110,11 @@
         <w:annotationRef/>
       </w:r>
       <w:r>
-        <w:t>Mary, I have updated the epiphyte tables, but I don’t have the position in watershed analyses. Can whoever did them originally just plug in the epiphyte values I updated?</w:t>
+        <w:t>Can whoever ran table 3 run position in estuary against epiphyte values for this and fill in the results in table S3?</w:t>
       </w:r>
     </w:p>
   </w:comment>
-  <w:comment w:id="20" w:author="Ross Whippo" w:date="2017-04-08T13:27:00Z" w:initials="RDBW">
+  <w:comment w:id="42" w:author="Ross Whippo" w:date="2017-04-05T17:59:00Z" w:initials="RDBW">
     <w:p>
       <w:pPr>
         <w:pStyle w:val="CommentText"/>
@@ -16521,11 +17126,11 @@
         <w:annotationRef/>
       </w:r>
       <w:r>
-        <w:t>Is that what table S1 is telling us? I’m not sure what it is actually telling us.</w:t>
+        <w:t>Mary, I have updated the epiphyte tables, but I don’t have the position in watershed analyses. Can whoever did them originally just plug in the epiphyte values I updated?</w:t>
       </w:r>
     </w:p>
   </w:comment>
-  <w:comment w:id="21" w:author="Ross Whippo" w:date="2017-04-08T13:29:00Z" w:initials="RDBW">
+  <w:comment w:id="52" w:author="Ross Whippo" w:date="2017-04-30T08:56:00Z" w:initials="RDBW">
     <w:p>
       <w:pPr>
         <w:pStyle w:val="CommentText"/>
@@ -16540,36 +17145,33 @@
         <w:t>Mary, are these stats supposed to be referencing your Figure 3 results? We don’t have raw a plot-level alpha listed, is that correct?</w:t>
       </w:r>
     </w:p>
-  </w:comment>
-  <w:comment w:id="22" w:author="Mary O'Connor" w:date="2017-03-01T18:38:00Z" w:initials="MO">
     <w:p>
       <w:pPr>
         <w:pStyle w:val="CommentText"/>
       </w:pPr>
-      <w:r>
-        <w:rPr>
-          <w:rStyle w:val="CommentReference"/>
-        </w:rPr>
-        <w:annotationRef/>
-      </w:r>
-      <w:r>
-        <w:t>We’ve lost this… what kind of evidence could support this?</w:t>
-      </w:r>
     </w:p>
-  </w:comment>
-  <w:comment w:id="23" w:author="Mary O'Connor" w:date="2017-03-31T14:28:00Z" w:initials="MO">
     <w:p>
       <w:pPr>
         <w:pStyle w:val="CommentText"/>
       </w:pPr>
       <w:r>
+        <w:t>MO: That’s what’s in figure 2A</w:t>
+      </w:r>
+    </w:p>
+  </w:comment>
+  <w:comment w:id="57" w:author="Mary O'Connor" w:date="2017-03-01T18:38:00Z" w:initials="MO">
+    <w:p>
+      <w:pPr>
+        <w:pStyle w:val="CommentText"/>
+      </w:pPr>
+      <w:r>
         <w:rPr>
           <w:rStyle w:val="CommentReference"/>
         </w:rPr>
         <w:annotationRef/>
       </w:r>
       <w:r>
-        <w:t>add in this result – need the gamma results over time</w:t>
+        <w:t>We’ve lost this… what kind of evidence could support this?</w:t>
       </w:r>
     </w:p>
   </w:comment>
@@ -16695,7 +17297,7 @@
         <w:rStyle w:val="PageNumber"/>
         <w:noProof/>
       </w:rPr>
-      <w:t>13</w:t>
+      <w:t>24</w:t>
     </w:r>
     <w:r>
       <w:rPr>
@@ -18484,7 +19086,7 @@
 </file>
 
 <file path=customXml/itemProps1.xml><?xml version="1.0" encoding="utf-8"?>
-<ds:datastoreItem xmlns:ds="http://schemas.openxmlformats.org/officeDocument/2006/customXml" ds:itemID="{7EA1C0BD-F00A-7F4A-BBBD-9E0554DDB7AA}">
+<ds:datastoreItem xmlns:ds="http://schemas.openxmlformats.org/officeDocument/2006/customXml" ds:itemID="{A9F75097-23AE-B14D-896C-CA232675A3FB}">
   <ds:schemaRefs>
     <ds:schemaRef ds:uri="http://schemas.openxmlformats.org/officeDocument/2006/bibliography"/>
   </ds:schemaRefs>
@@ -18492,7 +19094,7 @@
 </file>
 
 <file path=customXml/itemProps2.xml><?xml version="1.0" encoding="utf-8"?>
-<ds:datastoreItem xmlns:ds="http://schemas.openxmlformats.org/officeDocument/2006/customXml" ds:itemID="{24AF83C4-3BB6-5944-BE24-4EE797F340D6}">
+<ds:datastoreItem xmlns:ds="http://schemas.openxmlformats.org/officeDocument/2006/customXml" ds:itemID="{32849DB6-C428-9943-84D2-B2F2185468C8}">
   <ds:schemaRefs>
     <ds:schemaRef ds:uri="http://schemas.openxmlformats.org/officeDocument/2006/bibliography"/>
   </ds:schemaRefs>

</xml_diff>